<commit_message>
Mise à jour du tuto Flask sur les notions de méthodes http et de routes personnalisées
</commit_message>
<xml_diff>
--- a/Tuto_Flask.docx
+++ b/Tuto_Flask.docx
@@ -1559,15 +1559,33 @@
       </w:r>
       <w:proofErr w:type="spellEnd"/>
       <w:r>
-        <w:t xml:space="preserve"> et le serveur web, refaire un run dans </w:t>
-      </w:r>
-      <w:proofErr w:type="spellStart"/>
-      <w:r>
+        <w:t xml:space="preserve"> et le serveur web, refaire un </w:t>
+      </w:r>
+      <w:r>
+        <w:rPr>
+          <w:b/>
+        </w:rPr>
+        <w:t xml:space="preserve">run dans </w:t>
+      </w:r>
+      <w:proofErr w:type="spellStart"/>
+      <w:r>
+        <w:rPr>
+          <w:b/>
+        </w:rPr>
         <w:t>pycharm</w:t>
       </w:r>
       <w:proofErr w:type="spellEnd"/>
       <w:r>
-        <w:t xml:space="preserve"> et un python Test.py dans l’invite de commandes</w:t>
+        <w:t xml:space="preserve"> et un </w:t>
+      </w:r>
+      <w:r>
+        <w:rPr>
+          <w:b/>
+        </w:rPr>
+        <w:t>python Test.py</w:t>
+      </w:r>
+      <w:r>
+        <w:t xml:space="preserve"> dans l’invite de commandes</w:t>
       </w:r>
     </w:p>
     <w:p>
@@ -1592,9 +1610,2602 @@
       <w:proofErr w:type="spellEnd"/>
       <w:r>
         <w:t> : représente la requête http envoyée par le client et reçue par le serveur : on trouve dans cet objet le chemin, le type, les infos client et les données transmises de la requête</w:t>
+      </w:r>
+      <w:r>
+        <w:t>.</w:t>
+      </w:r>
+      <w:r>
+        <w:t xml:space="preserve"> Pour accéder au </w:t>
+      </w:r>
+      <w:proofErr w:type="spellStart"/>
+      <w:r>
+        <w:t>path</w:t>
+      </w:r>
+      <w:proofErr w:type="spellEnd"/>
+      <w:r>
+        <w:t xml:space="preserve"> de la requête, on tape </w:t>
+      </w:r>
+      <w:proofErr w:type="spellStart"/>
+      <w:proofErr w:type="gramStart"/>
+      <w:r>
+        <w:t>request.path</w:t>
+      </w:r>
+      <w:proofErr w:type="spellEnd"/>
+      <w:proofErr w:type="gramEnd"/>
+    </w:p>
+    <w:p>
+      <w:pPr>
+        <w:shd w:val="clear" w:color="auto" w:fill="F5F5F5"/>
+        <w:tabs>
+          <w:tab w:val="left" w:pos="916"/>
+          <w:tab w:val="left" w:pos="1832"/>
+          <w:tab w:val="left" w:pos="2748"/>
+          <w:tab w:val="left" w:pos="3664"/>
+          <w:tab w:val="left" w:pos="4580"/>
+          <w:tab w:val="left" w:pos="5496"/>
+          <w:tab w:val="left" w:pos="6412"/>
+          <w:tab w:val="left" w:pos="7328"/>
+          <w:tab w:val="left" w:pos="8244"/>
+          <w:tab w:val="left" w:pos="9160"/>
+          <w:tab w:val="left" w:pos="10076"/>
+          <w:tab w:val="left" w:pos="10992"/>
+          <w:tab w:val="left" w:pos="11908"/>
+          <w:tab w:val="left" w:pos="12824"/>
+          <w:tab w:val="left" w:pos="13740"/>
+          <w:tab w:val="left" w:pos="14656"/>
+        </w:tabs>
+        <w:wordWrap w:val="0"/>
+        <w:spacing w:after="150" w:line="300" w:lineRule="atLeast"/>
+        <w:rPr>
+          <w:rFonts w:ascii="Consolas" w:eastAsia="Times New Roman" w:hAnsi="Consolas" w:cs="Courier New"/>
+          <w:color w:val="333333"/>
+          <w:sz w:val="18"/>
+          <w:szCs w:val="18"/>
+          <w:bdr w:val="none" w:sz="0" w:space="0" w:color="auto" w:frame="1"/>
+          <w:lang w:eastAsia="fr-FR"/>
+        </w:rPr>
+      </w:pPr>
+      <w:r>
+        <w:rPr>
+          <w:rFonts w:ascii="Consolas" w:eastAsia="Times New Roman" w:hAnsi="Consolas" w:cs="Courier New"/>
+          <w:color w:val="333333"/>
+          <w:sz w:val="18"/>
+          <w:szCs w:val="18"/>
+          <w:bdr w:val="none" w:sz="0" w:space="0" w:color="auto" w:frame="1"/>
+          <w:lang w:eastAsia="fr-FR"/>
+        </w:rPr>
+        <w:t>@</w:t>
+      </w:r>
+      <w:proofErr w:type="spellStart"/>
+      <w:proofErr w:type="gramStart"/>
+      <w:r>
+        <w:rPr>
+          <w:rFonts w:ascii="Consolas" w:eastAsia="Times New Roman" w:hAnsi="Consolas" w:cs="Courier New"/>
+          <w:color w:val="333333"/>
+          <w:sz w:val="18"/>
+          <w:szCs w:val="18"/>
+          <w:bdr w:val="none" w:sz="0" w:space="0" w:color="auto" w:frame="1"/>
+          <w:lang w:eastAsia="fr-FR"/>
+        </w:rPr>
+        <w:t>app.route</w:t>
+      </w:r>
+      <w:proofErr w:type="spellEnd"/>
+      <w:proofErr w:type="gramEnd"/>
+      <w:r>
+        <w:rPr>
+          <w:rFonts w:ascii="Consolas" w:eastAsia="Times New Roman" w:hAnsi="Consolas" w:cs="Courier New"/>
+          <w:color w:val="333333"/>
+          <w:sz w:val="18"/>
+          <w:szCs w:val="18"/>
+          <w:bdr w:val="none" w:sz="0" w:space="0" w:color="auto" w:frame="1"/>
+          <w:lang w:eastAsia="fr-FR"/>
+        </w:rPr>
+        <w:t>('/')</w:t>
+      </w:r>
+    </w:p>
+    <w:p>
+      <w:pPr>
+        <w:shd w:val="clear" w:color="auto" w:fill="F5F5F5"/>
+        <w:tabs>
+          <w:tab w:val="left" w:pos="916"/>
+          <w:tab w:val="left" w:pos="1832"/>
+          <w:tab w:val="left" w:pos="2748"/>
+          <w:tab w:val="left" w:pos="3664"/>
+          <w:tab w:val="left" w:pos="4580"/>
+          <w:tab w:val="left" w:pos="5496"/>
+          <w:tab w:val="left" w:pos="6412"/>
+          <w:tab w:val="left" w:pos="7328"/>
+          <w:tab w:val="left" w:pos="8244"/>
+          <w:tab w:val="left" w:pos="9160"/>
+          <w:tab w:val="left" w:pos="10076"/>
+          <w:tab w:val="left" w:pos="10992"/>
+          <w:tab w:val="left" w:pos="11908"/>
+          <w:tab w:val="left" w:pos="12824"/>
+          <w:tab w:val="left" w:pos="13740"/>
+          <w:tab w:val="left" w:pos="14656"/>
+        </w:tabs>
+        <w:wordWrap w:val="0"/>
+        <w:spacing w:after="150" w:line="300" w:lineRule="atLeast"/>
+        <w:rPr>
+          <w:rFonts w:ascii="Consolas" w:eastAsia="Times New Roman" w:hAnsi="Consolas" w:cs="Courier New"/>
+          <w:color w:val="333333"/>
+          <w:sz w:val="18"/>
+          <w:szCs w:val="18"/>
+          <w:bdr w:val="none" w:sz="0" w:space="0" w:color="auto" w:frame="1"/>
+          <w:lang w:eastAsia="fr-FR"/>
+        </w:rPr>
+      </w:pPr>
+      <w:proofErr w:type="spellStart"/>
+      <w:proofErr w:type="gramStart"/>
+      <w:r>
+        <w:rPr>
+          <w:rFonts w:ascii="Consolas" w:eastAsia="Times New Roman" w:hAnsi="Consolas" w:cs="Courier New"/>
+          <w:color w:val="333333"/>
+          <w:sz w:val="18"/>
+          <w:szCs w:val="18"/>
+          <w:bdr w:val="none" w:sz="0" w:space="0" w:color="auto" w:frame="1"/>
+          <w:lang w:eastAsia="fr-FR"/>
+        </w:rPr>
+        <w:t>def</w:t>
+      </w:r>
+      <w:proofErr w:type="spellEnd"/>
+      <w:proofErr w:type="gramEnd"/>
+      <w:r>
+        <w:rPr>
+          <w:rFonts w:ascii="Consolas" w:eastAsia="Times New Roman" w:hAnsi="Consolas" w:cs="Courier New"/>
+          <w:color w:val="333333"/>
+          <w:sz w:val="18"/>
+          <w:szCs w:val="18"/>
+          <w:bdr w:val="none" w:sz="0" w:space="0" w:color="auto" w:frame="1"/>
+          <w:lang w:eastAsia="fr-FR"/>
+        </w:rPr>
+        <w:t xml:space="preserve"> racine():</w:t>
+      </w:r>
+    </w:p>
+    <w:p>
+      <w:pPr>
+        <w:shd w:val="clear" w:color="auto" w:fill="F5F5F5"/>
+        <w:tabs>
+          <w:tab w:val="left" w:pos="916"/>
+          <w:tab w:val="left" w:pos="1832"/>
+          <w:tab w:val="left" w:pos="2748"/>
+          <w:tab w:val="left" w:pos="3664"/>
+          <w:tab w:val="left" w:pos="4580"/>
+          <w:tab w:val="left" w:pos="5496"/>
+          <w:tab w:val="left" w:pos="6412"/>
+          <w:tab w:val="left" w:pos="7328"/>
+          <w:tab w:val="left" w:pos="8244"/>
+          <w:tab w:val="left" w:pos="9160"/>
+          <w:tab w:val="left" w:pos="10076"/>
+          <w:tab w:val="left" w:pos="10992"/>
+          <w:tab w:val="left" w:pos="11908"/>
+          <w:tab w:val="left" w:pos="12824"/>
+          <w:tab w:val="left" w:pos="13740"/>
+          <w:tab w:val="left" w:pos="14656"/>
+        </w:tabs>
+        <w:wordWrap w:val="0"/>
+        <w:spacing w:after="150" w:line="300" w:lineRule="atLeast"/>
+        <w:rPr>
+          <w:rFonts w:ascii="Consolas" w:eastAsia="Times New Roman" w:hAnsi="Consolas" w:cs="Courier New"/>
+          <w:color w:val="333333"/>
+          <w:sz w:val="18"/>
+          <w:szCs w:val="18"/>
+          <w:bdr w:val="none" w:sz="0" w:space="0" w:color="auto" w:frame="1"/>
+          <w:lang w:eastAsia="fr-FR"/>
+        </w:rPr>
+      </w:pPr>
+      <w:r>
+        <w:rPr>
+          <w:rFonts w:ascii="Consolas" w:eastAsia="Times New Roman" w:hAnsi="Consolas" w:cs="Courier New"/>
+          <w:color w:val="333333"/>
+          <w:sz w:val="18"/>
+          <w:szCs w:val="18"/>
+          <w:bdr w:val="none" w:sz="0" w:space="0" w:color="auto" w:frame="1"/>
+          <w:lang w:eastAsia="fr-FR"/>
+        </w:rPr>
+        <w:t xml:space="preserve">    </w:t>
+      </w:r>
+      <w:proofErr w:type="gramStart"/>
+      <w:r>
+        <w:rPr>
+          <w:rFonts w:ascii="Consolas" w:eastAsia="Times New Roman" w:hAnsi="Consolas" w:cs="Courier New"/>
+          <w:color w:val="333333"/>
+          <w:sz w:val="18"/>
+          <w:szCs w:val="18"/>
+          <w:bdr w:val="none" w:sz="0" w:space="0" w:color="auto" w:frame="1"/>
+          <w:lang w:eastAsia="fr-FR"/>
+        </w:rPr>
+        <w:t>return</w:t>
+      </w:r>
+      <w:proofErr w:type="gramEnd"/>
+      <w:r>
+        <w:rPr>
+          <w:rFonts w:ascii="Consolas" w:eastAsia="Times New Roman" w:hAnsi="Consolas" w:cs="Courier New"/>
+          <w:color w:val="333333"/>
+          <w:sz w:val="18"/>
+          <w:szCs w:val="18"/>
+          <w:bdr w:val="none" w:sz="0" w:space="0" w:color="auto" w:frame="1"/>
+          <w:lang w:eastAsia="fr-FR"/>
+        </w:rPr>
+        <w:t xml:space="preserve"> "Le chemin de 'racine' est : " + </w:t>
+      </w:r>
+      <w:proofErr w:type="spellStart"/>
+      <w:r>
+        <w:rPr>
+          <w:rFonts w:ascii="Consolas" w:eastAsia="Times New Roman" w:hAnsi="Consolas" w:cs="Courier New"/>
+          <w:color w:val="333333"/>
+          <w:sz w:val="18"/>
+          <w:szCs w:val="18"/>
+          <w:bdr w:val="none" w:sz="0" w:space="0" w:color="auto" w:frame="1"/>
+          <w:lang w:eastAsia="fr-FR"/>
+        </w:rPr>
+        <w:t>request.path</w:t>
+      </w:r>
+      <w:proofErr w:type="spellEnd"/>
+    </w:p>
+    <w:p>
+      <w:pPr>
+        <w:shd w:val="clear" w:color="auto" w:fill="F5F5F5"/>
+        <w:tabs>
+          <w:tab w:val="left" w:pos="916"/>
+          <w:tab w:val="left" w:pos="1832"/>
+          <w:tab w:val="left" w:pos="2748"/>
+          <w:tab w:val="left" w:pos="3664"/>
+          <w:tab w:val="left" w:pos="4580"/>
+          <w:tab w:val="left" w:pos="5496"/>
+          <w:tab w:val="left" w:pos="6412"/>
+          <w:tab w:val="left" w:pos="7328"/>
+          <w:tab w:val="left" w:pos="8244"/>
+          <w:tab w:val="left" w:pos="9160"/>
+          <w:tab w:val="left" w:pos="10076"/>
+          <w:tab w:val="left" w:pos="10992"/>
+          <w:tab w:val="left" w:pos="11908"/>
+          <w:tab w:val="left" w:pos="12824"/>
+          <w:tab w:val="left" w:pos="13740"/>
+          <w:tab w:val="left" w:pos="14656"/>
+        </w:tabs>
+        <w:wordWrap w:val="0"/>
+        <w:spacing w:after="150" w:line="300" w:lineRule="atLeast"/>
+        <w:rPr>
+          <w:rFonts w:ascii="Consolas" w:eastAsia="Times New Roman" w:hAnsi="Consolas" w:cs="Courier New"/>
+          <w:color w:val="333333"/>
+          <w:sz w:val="18"/>
+          <w:szCs w:val="18"/>
+          <w:bdr w:val="none" w:sz="0" w:space="0" w:color="auto" w:frame="1"/>
+          <w:lang w:eastAsia="fr-FR"/>
+        </w:rPr>
+      </w:pPr>
+    </w:p>
+    <w:p>
+      <w:pPr>
+        <w:shd w:val="clear" w:color="auto" w:fill="F5F5F5"/>
+        <w:tabs>
+          <w:tab w:val="left" w:pos="916"/>
+          <w:tab w:val="left" w:pos="1832"/>
+          <w:tab w:val="left" w:pos="2748"/>
+          <w:tab w:val="left" w:pos="3664"/>
+          <w:tab w:val="left" w:pos="4580"/>
+          <w:tab w:val="left" w:pos="5496"/>
+          <w:tab w:val="left" w:pos="6412"/>
+          <w:tab w:val="left" w:pos="7328"/>
+          <w:tab w:val="left" w:pos="8244"/>
+          <w:tab w:val="left" w:pos="9160"/>
+          <w:tab w:val="left" w:pos="10076"/>
+          <w:tab w:val="left" w:pos="10992"/>
+          <w:tab w:val="left" w:pos="11908"/>
+          <w:tab w:val="left" w:pos="12824"/>
+          <w:tab w:val="left" w:pos="13740"/>
+          <w:tab w:val="left" w:pos="14656"/>
+        </w:tabs>
+        <w:wordWrap w:val="0"/>
+        <w:spacing w:after="150" w:line="300" w:lineRule="atLeast"/>
+        <w:rPr>
+          <w:rFonts w:ascii="Consolas" w:eastAsia="Times New Roman" w:hAnsi="Consolas" w:cs="Courier New"/>
+          <w:color w:val="333333"/>
+          <w:sz w:val="18"/>
+          <w:szCs w:val="18"/>
+          <w:bdr w:val="none" w:sz="0" w:space="0" w:color="auto" w:frame="1"/>
+          <w:lang w:eastAsia="fr-FR"/>
+        </w:rPr>
+      </w:pPr>
+      <w:r>
+        <w:rPr>
+          <w:rFonts w:ascii="Consolas" w:eastAsia="Times New Roman" w:hAnsi="Consolas" w:cs="Courier New"/>
+          <w:color w:val="333333"/>
+          <w:sz w:val="18"/>
+          <w:szCs w:val="18"/>
+          <w:bdr w:val="none" w:sz="0" w:space="0" w:color="auto" w:frame="1"/>
+          <w:lang w:eastAsia="fr-FR"/>
+        </w:rPr>
+        <w:t>@</w:t>
+      </w:r>
+      <w:proofErr w:type="spellStart"/>
+      <w:proofErr w:type="gramStart"/>
+      <w:r>
+        <w:rPr>
+          <w:rFonts w:ascii="Consolas" w:eastAsia="Times New Roman" w:hAnsi="Consolas" w:cs="Courier New"/>
+          <w:color w:val="333333"/>
+          <w:sz w:val="18"/>
+          <w:szCs w:val="18"/>
+          <w:bdr w:val="none" w:sz="0" w:space="0" w:color="auto" w:frame="1"/>
+          <w:lang w:eastAsia="fr-FR"/>
+        </w:rPr>
+        <w:t>app.route</w:t>
+      </w:r>
+      <w:proofErr w:type="spellEnd"/>
+      <w:proofErr w:type="gramEnd"/>
+      <w:r>
+        <w:rPr>
+          <w:rFonts w:ascii="Consolas" w:eastAsia="Times New Roman" w:hAnsi="Consolas" w:cs="Courier New"/>
+          <w:color w:val="333333"/>
+          <w:sz w:val="18"/>
+          <w:szCs w:val="18"/>
+          <w:bdr w:val="none" w:sz="0" w:space="0" w:color="auto" w:frame="1"/>
+          <w:lang w:eastAsia="fr-FR"/>
+        </w:rPr>
+        <w:t>('/la')</w:t>
+      </w:r>
+    </w:p>
+    <w:p>
+      <w:pPr>
+        <w:shd w:val="clear" w:color="auto" w:fill="F5F5F5"/>
+        <w:tabs>
+          <w:tab w:val="left" w:pos="916"/>
+          <w:tab w:val="left" w:pos="1832"/>
+          <w:tab w:val="left" w:pos="2748"/>
+          <w:tab w:val="left" w:pos="3664"/>
+          <w:tab w:val="left" w:pos="4580"/>
+          <w:tab w:val="left" w:pos="5496"/>
+          <w:tab w:val="left" w:pos="6412"/>
+          <w:tab w:val="left" w:pos="7328"/>
+          <w:tab w:val="left" w:pos="8244"/>
+          <w:tab w:val="left" w:pos="9160"/>
+          <w:tab w:val="left" w:pos="10076"/>
+          <w:tab w:val="left" w:pos="10992"/>
+          <w:tab w:val="left" w:pos="11908"/>
+          <w:tab w:val="left" w:pos="12824"/>
+          <w:tab w:val="left" w:pos="13740"/>
+          <w:tab w:val="left" w:pos="14656"/>
+        </w:tabs>
+        <w:wordWrap w:val="0"/>
+        <w:spacing w:after="150" w:line="300" w:lineRule="atLeast"/>
+        <w:rPr>
+          <w:rFonts w:ascii="Consolas" w:eastAsia="Times New Roman" w:hAnsi="Consolas" w:cs="Courier New"/>
+          <w:color w:val="333333"/>
+          <w:sz w:val="18"/>
+          <w:szCs w:val="18"/>
+          <w:bdr w:val="none" w:sz="0" w:space="0" w:color="auto" w:frame="1"/>
+          <w:lang w:eastAsia="fr-FR"/>
+        </w:rPr>
+      </w:pPr>
+      <w:proofErr w:type="spellStart"/>
+      <w:proofErr w:type="gramStart"/>
+      <w:r>
+        <w:rPr>
+          <w:rFonts w:ascii="Consolas" w:eastAsia="Times New Roman" w:hAnsi="Consolas" w:cs="Courier New"/>
+          <w:color w:val="333333"/>
+          <w:sz w:val="18"/>
+          <w:szCs w:val="18"/>
+          <w:bdr w:val="none" w:sz="0" w:space="0" w:color="auto" w:frame="1"/>
+          <w:lang w:eastAsia="fr-FR"/>
+        </w:rPr>
+        <w:t>def</w:t>
+      </w:r>
+      <w:proofErr w:type="spellEnd"/>
+      <w:proofErr w:type="gramEnd"/>
+      <w:r>
+        <w:rPr>
+          <w:rFonts w:ascii="Consolas" w:eastAsia="Times New Roman" w:hAnsi="Consolas" w:cs="Courier New"/>
+          <w:color w:val="333333"/>
+          <w:sz w:val="18"/>
+          <w:szCs w:val="18"/>
+          <w:bdr w:val="none" w:sz="0" w:space="0" w:color="auto" w:frame="1"/>
+          <w:lang w:eastAsia="fr-FR"/>
+        </w:rPr>
+        <w:t xml:space="preserve"> ici():</w:t>
+      </w:r>
+    </w:p>
+    <w:p>
+      <w:pPr>
+        <w:shd w:val="clear" w:color="auto" w:fill="F5F5F5"/>
+        <w:tabs>
+          <w:tab w:val="left" w:pos="916"/>
+          <w:tab w:val="left" w:pos="1832"/>
+          <w:tab w:val="left" w:pos="2748"/>
+          <w:tab w:val="left" w:pos="3664"/>
+          <w:tab w:val="left" w:pos="4580"/>
+          <w:tab w:val="left" w:pos="5496"/>
+          <w:tab w:val="left" w:pos="6412"/>
+          <w:tab w:val="left" w:pos="7328"/>
+          <w:tab w:val="left" w:pos="8244"/>
+          <w:tab w:val="left" w:pos="9160"/>
+          <w:tab w:val="left" w:pos="10076"/>
+          <w:tab w:val="left" w:pos="10992"/>
+          <w:tab w:val="left" w:pos="11908"/>
+          <w:tab w:val="left" w:pos="12824"/>
+          <w:tab w:val="left" w:pos="13740"/>
+          <w:tab w:val="left" w:pos="14656"/>
+        </w:tabs>
+        <w:wordWrap w:val="0"/>
+        <w:spacing w:after="150" w:line="300" w:lineRule="atLeast"/>
+        <w:rPr>
+          <w:rFonts w:ascii="Source Sans Pro" w:eastAsia="Times New Roman" w:hAnsi="Source Sans Pro" w:cs="Courier New"/>
+          <w:color w:val="333333"/>
+          <w:sz w:val="20"/>
+          <w:szCs w:val="20"/>
+          <w:lang w:eastAsia="fr-FR"/>
+        </w:rPr>
+      </w:pPr>
+      <w:r>
+        <w:rPr>
+          <w:rFonts w:ascii="Consolas" w:eastAsia="Times New Roman" w:hAnsi="Consolas" w:cs="Courier New"/>
+          <w:color w:val="333333"/>
+          <w:sz w:val="18"/>
+          <w:szCs w:val="18"/>
+          <w:bdr w:val="none" w:sz="0" w:space="0" w:color="auto" w:frame="1"/>
+          <w:lang w:eastAsia="fr-FR"/>
+        </w:rPr>
+        <w:t xml:space="preserve">    </w:t>
+      </w:r>
+      <w:proofErr w:type="gramStart"/>
+      <w:r>
+        <w:rPr>
+          <w:rFonts w:ascii="Consolas" w:eastAsia="Times New Roman" w:hAnsi="Consolas" w:cs="Courier New"/>
+          <w:color w:val="333333"/>
+          <w:sz w:val="18"/>
+          <w:szCs w:val="18"/>
+          <w:bdr w:val="none" w:sz="0" w:space="0" w:color="auto" w:frame="1"/>
+          <w:lang w:eastAsia="fr-FR"/>
+        </w:rPr>
+        <w:t>return</w:t>
+      </w:r>
+      <w:proofErr w:type="gramEnd"/>
+      <w:r>
+        <w:rPr>
+          <w:rFonts w:ascii="Consolas" w:eastAsia="Times New Roman" w:hAnsi="Consolas" w:cs="Courier New"/>
+          <w:color w:val="333333"/>
+          <w:sz w:val="18"/>
+          <w:szCs w:val="18"/>
+          <w:bdr w:val="none" w:sz="0" w:space="0" w:color="auto" w:frame="1"/>
+          <w:lang w:eastAsia="fr-FR"/>
+        </w:rPr>
+        <w:t xml:space="preserve"> "Le chemin de 'ici' est : " + </w:t>
+      </w:r>
+      <w:proofErr w:type="spellStart"/>
+      <w:r>
+        <w:rPr>
+          <w:rFonts w:ascii="Consolas" w:eastAsia="Times New Roman" w:hAnsi="Consolas" w:cs="Courier New"/>
+          <w:color w:val="333333"/>
+          <w:sz w:val="18"/>
+          <w:szCs w:val="18"/>
+          <w:bdr w:val="none" w:sz="0" w:space="0" w:color="auto" w:frame="1"/>
+          <w:lang w:eastAsia="fr-FR"/>
+        </w:rPr>
+        <w:t>request.path</w:t>
+      </w:r>
+      <w:proofErr w:type="spellEnd"/>
+    </w:p>
+    <w:p/>
+    <w:p>
+      <w:r>
+        <w:t xml:space="preserve">Type de la requêtes http : plus connu sous le nom de « méthode http » (par ex. </w:t>
+      </w:r>
+      <w:proofErr w:type="spellStart"/>
+      <w:r>
+        <w:t>get</w:t>
+      </w:r>
+      <w:proofErr w:type="spellEnd"/>
+      <w:r>
+        <w:t xml:space="preserve"> et post</w:t>
+      </w:r>
+      <w:r>
+        <w:t>, lorsque l’utilisateur rempli un formulaire</w:t>
+      </w:r>
+      <w:r>
+        <w:t>).</w:t>
+      </w:r>
+      <w:r>
+        <w:t xml:space="preserve"> Voyons l’intérêt d’accéder à ces méthodes http. Imaginons une page demandée par une client sur laquelle il faut renseigner des données dans un formulaire, et une fois le formulaire rempli, que la page nous revoie « merci d’avoir rempli le formulaire ». On regarde les méthodes employées : si c’est un GET, on affiche le formulaire et sinon (donc si c’est un post, après la saisie des données) on traite les données et on renvoie le message de remerciement.</w:t>
+      </w:r>
+    </w:p>
+    <w:p>
+      <w:pPr>
+        <w:pStyle w:val="PrformatHTML"/>
+        <w:shd w:val="clear" w:color="auto" w:fill="F5F5F5"/>
+        <w:wordWrap w:val="0"/>
+        <w:spacing w:after="150" w:line="300" w:lineRule="atLeast"/>
+        <w:rPr>
+          <w:rStyle w:val="CodeHTML"/>
+          <w:rFonts w:ascii="Consolas" w:hAnsi="Consolas"/>
+          <w:color w:val="333333"/>
+          <w:sz w:val="18"/>
+          <w:szCs w:val="18"/>
+          <w:bdr w:val="none" w:sz="0" w:space="0" w:color="auto" w:frame="1"/>
+        </w:rPr>
+      </w:pPr>
+      <w:r>
+        <w:rPr>
+          <w:rStyle w:val="CodeHTML"/>
+          <w:rFonts w:ascii="Consolas" w:hAnsi="Consolas"/>
+          <w:color w:val="333333"/>
+          <w:sz w:val="18"/>
+          <w:szCs w:val="18"/>
+          <w:bdr w:val="none" w:sz="0" w:space="0" w:color="auto" w:frame="1"/>
+        </w:rPr>
+        <w:t>@</w:t>
+      </w:r>
+      <w:proofErr w:type="spellStart"/>
+      <w:proofErr w:type="gramStart"/>
+      <w:r>
+        <w:rPr>
+          <w:rStyle w:val="CodeHTML"/>
+          <w:rFonts w:ascii="Consolas" w:hAnsi="Consolas"/>
+          <w:color w:val="333333"/>
+          <w:sz w:val="18"/>
+          <w:szCs w:val="18"/>
+          <w:bdr w:val="none" w:sz="0" w:space="0" w:color="auto" w:frame="1"/>
+        </w:rPr>
+        <w:t>app.route</w:t>
+      </w:r>
+      <w:proofErr w:type="spellEnd"/>
+      <w:proofErr w:type="gramEnd"/>
+      <w:r>
+        <w:rPr>
+          <w:rStyle w:val="CodeHTML"/>
+          <w:rFonts w:ascii="Consolas" w:hAnsi="Consolas"/>
+          <w:color w:val="333333"/>
+          <w:sz w:val="18"/>
+          <w:szCs w:val="18"/>
+          <w:bdr w:val="none" w:sz="0" w:space="0" w:color="auto" w:frame="1"/>
+        </w:rPr>
+        <w:t xml:space="preserve">('/contact', </w:t>
+      </w:r>
+      <w:proofErr w:type="spellStart"/>
+      <w:r>
+        <w:rPr>
+          <w:rStyle w:val="CodeHTML"/>
+          <w:rFonts w:ascii="Consolas" w:hAnsi="Consolas"/>
+          <w:color w:val="333333"/>
+          <w:sz w:val="18"/>
+          <w:szCs w:val="18"/>
+          <w:bdr w:val="none" w:sz="0" w:space="0" w:color="auto" w:frame="1"/>
+        </w:rPr>
+        <w:t>methods</w:t>
+      </w:r>
+      <w:proofErr w:type="spellEnd"/>
+      <w:r>
+        <w:rPr>
+          <w:rStyle w:val="CodeHTML"/>
+          <w:rFonts w:ascii="Consolas" w:hAnsi="Consolas"/>
+          <w:color w:val="333333"/>
+          <w:sz w:val="18"/>
+          <w:szCs w:val="18"/>
+          <w:bdr w:val="none" w:sz="0" w:space="0" w:color="auto" w:frame="1"/>
+        </w:rPr>
+        <w:t>=['GET', 'POST'])</w:t>
+      </w:r>
+    </w:p>
+    <w:p>
+      <w:pPr>
+        <w:pStyle w:val="PrformatHTML"/>
+        <w:shd w:val="clear" w:color="auto" w:fill="F5F5F5"/>
+        <w:wordWrap w:val="0"/>
+        <w:spacing w:after="150" w:line="300" w:lineRule="atLeast"/>
+        <w:rPr>
+          <w:rStyle w:val="CodeHTML"/>
+          <w:rFonts w:ascii="Consolas" w:hAnsi="Consolas"/>
+          <w:color w:val="333333"/>
+          <w:sz w:val="18"/>
+          <w:szCs w:val="18"/>
+          <w:bdr w:val="none" w:sz="0" w:space="0" w:color="auto" w:frame="1"/>
+        </w:rPr>
+      </w:pPr>
+      <w:proofErr w:type="spellStart"/>
+      <w:proofErr w:type="gramStart"/>
+      <w:r>
+        <w:rPr>
+          <w:rStyle w:val="CodeHTML"/>
+          <w:rFonts w:ascii="Consolas" w:hAnsi="Consolas"/>
+          <w:color w:val="333333"/>
+          <w:sz w:val="18"/>
+          <w:szCs w:val="18"/>
+          <w:bdr w:val="none" w:sz="0" w:space="0" w:color="auto" w:frame="1"/>
+        </w:rPr>
+        <w:t>def</w:t>
+      </w:r>
+      <w:proofErr w:type="spellEnd"/>
+      <w:proofErr w:type="gramEnd"/>
+      <w:r>
+        <w:rPr>
+          <w:rStyle w:val="CodeHTML"/>
+          <w:rFonts w:ascii="Consolas" w:hAnsi="Consolas"/>
+          <w:color w:val="333333"/>
+          <w:sz w:val="18"/>
+          <w:szCs w:val="18"/>
+          <w:bdr w:val="none" w:sz="0" w:space="0" w:color="auto" w:frame="1"/>
+        </w:rPr>
+        <w:t xml:space="preserve"> contact():</w:t>
+      </w:r>
+    </w:p>
+    <w:p>
+      <w:pPr>
+        <w:pStyle w:val="PrformatHTML"/>
+        <w:shd w:val="clear" w:color="auto" w:fill="F5F5F5"/>
+        <w:wordWrap w:val="0"/>
+        <w:spacing w:after="150" w:line="300" w:lineRule="atLeast"/>
+        <w:rPr>
+          <w:rStyle w:val="CodeHTML"/>
+          <w:rFonts w:ascii="Consolas" w:hAnsi="Consolas"/>
+          <w:color w:val="333333"/>
+          <w:sz w:val="18"/>
+          <w:szCs w:val="18"/>
+          <w:bdr w:val="none" w:sz="0" w:space="0" w:color="auto" w:frame="1"/>
+        </w:rPr>
+      </w:pPr>
+      <w:r>
+        <w:rPr>
+          <w:rStyle w:val="CodeHTML"/>
+          <w:rFonts w:ascii="Consolas" w:hAnsi="Consolas"/>
+          <w:color w:val="333333"/>
+          <w:sz w:val="18"/>
+          <w:szCs w:val="18"/>
+          <w:bdr w:val="none" w:sz="0" w:space="0" w:color="auto" w:frame="1"/>
+        </w:rPr>
+        <w:t xml:space="preserve">    </w:t>
+      </w:r>
+      <w:proofErr w:type="gramStart"/>
+      <w:r>
+        <w:rPr>
+          <w:rStyle w:val="CodeHTML"/>
+          <w:rFonts w:ascii="Consolas" w:hAnsi="Consolas"/>
+          <w:color w:val="333333"/>
+          <w:sz w:val="18"/>
+          <w:szCs w:val="18"/>
+          <w:bdr w:val="none" w:sz="0" w:space="0" w:color="auto" w:frame="1"/>
+        </w:rPr>
+        <w:t>if</w:t>
+      </w:r>
+      <w:proofErr w:type="gramEnd"/>
+      <w:r>
+        <w:rPr>
+          <w:rStyle w:val="CodeHTML"/>
+          <w:rFonts w:ascii="Consolas" w:hAnsi="Consolas"/>
+          <w:color w:val="333333"/>
+          <w:sz w:val="18"/>
+          <w:szCs w:val="18"/>
+          <w:bdr w:val="none" w:sz="0" w:space="0" w:color="auto" w:frame="1"/>
+        </w:rPr>
+        <w:t xml:space="preserve"> </w:t>
+      </w:r>
+      <w:proofErr w:type="spellStart"/>
+      <w:r>
+        <w:rPr>
+          <w:rStyle w:val="CodeHTML"/>
+          <w:rFonts w:ascii="Consolas" w:hAnsi="Consolas"/>
+          <w:color w:val="333333"/>
+          <w:sz w:val="18"/>
+          <w:szCs w:val="18"/>
+          <w:bdr w:val="none" w:sz="0" w:space="0" w:color="auto" w:frame="1"/>
+        </w:rPr>
+        <w:t>request.method</w:t>
+      </w:r>
+      <w:proofErr w:type="spellEnd"/>
+      <w:r>
+        <w:rPr>
+          <w:rStyle w:val="CodeHTML"/>
+          <w:rFonts w:ascii="Consolas" w:hAnsi="Consolas"/>
+          <w:color w:val="333333"/>
+          <w:sz w:val="18"/>
+          <w:szCs w:val="18"/>
+          <w:bdr w:val="none" w:sz="0" w:space="0" w:color="auto" w:frame="1"/>
+        </w:rPr>
+        <w:t xml:space="preserve"> == 'GET':</w:t>
+      </w:r>
+    </w:p>
+    <w:p>
+      <w:pPr>
+        <w:pStyle w:val="PrformatHTML"/>
+        <w:shd w:val="clear" w:color="auto" w:fill="F5F5F5"/>
+        <w:wordWrap w:val="0"/>
+        <w:spacing w:after="150" w:line="300" w:lineRule="atLeast"/>
+        <w:rPr>
+          <w:rStyle w:val="CodeHTML"/>
+          <w:rFonts w:ascii="Consolas" w:hAnsi="Consolas"/>
+          <w:color w:val="333333"/>
+          <w:sz w:val="18"/>
+          <w:szCs w:val="18"/>
+          <w:bdr w:val="none" w:sz="0" w:space="0" w:color="auto" w:frame="1"/>
+        </w:rPr>
+      </w:pPr>
+      <w:r>
+        <w:rPr>
+          <w:rStyle w:val="CodeHTML"/>
+          <w:rFonts w:ascii="Consolas" w:hAnsi="Consolas"/>
+          <w:color w:val="333333"/>
+          <w:sz w:val="18"/>
+          <w:szCs w:val="18"/>
+          <w:bdr w:val="none" w:sz="0" w:space="0" w:color="auto" w:frame="1"/>
+        </w:rPr>
+        <w:t xml:space="preserve">        # afficher le formulaire</w:t>
+      </w:r>
+    </w:p>
+    <w:p>
+      <w:pPr>
+        <w:pStyle w:val="PrformatHTML"/>
+        <w:shd w:val="clear" w:color="auto" w:fill="F5F5F5"/>
+        <w:wordWrap w:val="0"/>
+        <w:spacing w:after="150" w:line="300" w:lineRule="atLeast"/>
+        <w:rPr>
+          <w:rStyle w:val="CodeHTML"/>
+          <w:rFonts w:ascii="Consolas" w:hAnsi="Consolas"/>
+          <w:color w:val="333333"/>
+          <w:sz w:val="18"/>
+          <w:szCs w:val="18"/>
+          <w:bdr w:val="none" w:sz="0" w:space="0" w:color="auto" w:frame="1"/>
+        </w:rPr>
+      </w:pPr>
+      <w:r>
+        <w:rPr>
+          <w:rStyle w:val="CodeHTML"/>
+          <w:rFonts w:ascii="Consolas" w:hAnsi="Consolas"/>
+          <w:color w:val="333333"/>
+          <w:sz w:val="18"/>
+          <w:szCs w:val="18"/>
+          <w:bdr w:val="none" w:sz="0" w:space="0" w:color="auto" w:frame="1"/>
+        </w:rPr>
+        <w:t xml:space="preserve">    </w:t>
+      </w:r>
+      <w:proofErr w:type="spellStart"/>
+      <w:proofErr w:type="gramStart"/>
+      <w:r>
+        <w:rPr>
+          <w:rStyle w:val="CodeHTML"/>
+          <w:rFonts w:ascii="Consolas" w:hAnsi="Consolas"/>
+          <w:color w:val="333333"/>
+          <w:sz w:val="18"/>
+          <w:szCs w:val="18"/>
+          <w:bdr w:val="none" w:sz="0" w:space="0" w:color="auto" w:frame="1"/>
+        </w:rPr>
+        <w:t>else</w:t>
+      </w:r>
+      <w:proofErr w:type="spellEnd"/>
+      <w:r>
+        <w:rPr>
+          <w:rStyle w:val="CodeHTML"/>
+          <w:rFonts w:ascii="Consolas" w:hAnsi="Consolas"/>
+          <w:color w:val="333333"/>
+          <w:sz w:val="18"/>
+          <w:szCs w:val="18"/>
+          <w:bdr w:val="none" w:sz="0" w:space="0" w:color="auto" w:frame="1"/>
+        </w:rPr>
+        <w:t>:</w:t>
+      </w:r>
+      <w:proofErr w:type="gramEnd"/>
+    </w:p>
+    <w:p>
+      <w:pPr>
+        <w:pStyle w:val="PrformatHTML"/>
+        <w:shd w:val="clear" w:color="auto" w:fill="F5F5F5"/>
+        <w:wordWrap w:val="0"/>
+        <w:spacing w:after="150" w:line="300" w:lineRule="atLeast"/>
+        <w:rPr>
+          <w:rStyle w:val="CodeHTML"/>
+          <w:rFonts w:ascii="Consolas" w:hAnsi="Consolas"/>
+          <w:color w:val="333333"/>
+          <w:sz w:val="18"/>
+          <w:szCs w:val="18"/>
+          <w:bdr w:val="none" w:sz="0" w:space="0" w:color="auto" w:frame="1"/>
+        </w:rPr>
+      </w:pPr>
+      <w:r>
+        <w:rPr>
+          <w:rStyle w:val="CodeHTML"/>
+          <w:rFonts w:ascii="Consolas" w:hAnsi="Consolas"/>
+          <w:color w:val="333333"/>
+          <w:sz w:val="18"/>
+          <w:szCs w:val="18"/>
+          <w:bdr w:val="none" w:sz="0" w:space="0" w:color="auto" w:frame="1"/>
+        </w:rPr>
+        <w:t xml:space="preserve">        # traiter les données reçues</w:t>
+      </w:r>
+    </w:p>
+    <w:p>
+      <w:pPr>
+        <w:pStyle w:val="PrformatHTML"/>
+        <w:shd w:val="clear" w:color="auto" w:fill="F5F5F5"/>
+        <w:wordWrap w:val="0"/>
+        <w:spacing w:after="150" w:line="300" w:lineRule="atLeast"/>
+        <w:rPr>
+          <w:rFonts w:ascii="Source Sans Pro" w:hAnsi="Source Sans Pro"/>
+          <w:color w:val="333333"/>
+        </w:rPr>
+      </w:pPr>
+      <w:r>
+        <w:rPr>
+          <w:rStyle w:val="CodeHTML"/>
+          <w:rFonts w:ascii="Consolas" w:hAnsi="Consolas"/>
+          <w:color w:val="333333"/>
+          <w:sz w:val="18"/>
+          <w:szCs w:val="18"/>
+          <w:bdr w:val="none" w:sz="0" w:space="0" w:color="auto" w:frame="1"/>
+        </w:rPr>
+        <w:t xml:space="preserve">        # afficher : "Merci de m'avoir laissé un message !"</w:t>
+      </w:r>
+    </w:p>
+    <w:p>
+      <w:r>
+        <w:lastRenderedPageBreak/>
+        <w:t>Ou sinon</w:t>
+      </w:r>
+      <w:r>
+        <w:t xml:space="preserve">, en veillant bien à ce que </w:t>
+      </w:r>
+      <w:r>
+        <w:rPr>
+          <w:b/>
+        </w:rPr>
+        <w:t>deux routes soient distinctes</w:t>
+      </w:r>
+      <w:r>
+        <w:t xml:space="preserve"> dans le code (ce qui est bien le cas dans le code ci-dessous car les méthodes utilisées pour accéder aux pages sont différentes).</w:t>
+      </w:r>
+    </w:p>
+    <w:p>
+      <w:pPr>
+        <w:pStyle w:val="PrformatHTML"/>
+        <w:shd w:val="clear" w:color="auto" w:fill="F5F5F5"/>
+        <w:wordWrap w:val="0"/>
+        <w:spacing w:after="150" w:line="300" w:lineRule="atLeast"/>
+        <w:rPr>
+          <w:rStyle w:val="CodeHTML"/>
+          <w:rFonts w:ascii="Consolas" w:hAnsi="Consolas"/>
+          <w:color w:val="333333"/>
+          <w:sz w:val="18"/>
+          <w:szCs w:val="18"/>
+          <w:bdr w:val="none" w:sz="0" w:space="0" w:color="auto" w:frame="1"/>
+        </w:rPr>
+      </w:pPr>
+      <w:r>
+        <w:rPr>
+          <w:rStyle w:val="CodeHTML"/>
+          <w:rFonts w:ascii="Consolas" w:hAnsi="Consolas"/>
+          <w:color w:val="333333"/>
+          <w:sz w:val="18"/>
+          <w:szCs w:val="18"/>
+          <w:bdr w:val="none" w:sz="0" w:space="0" w:color="auto" w:frame="1"/>
+        </w:rPr>
+        <w:t>@</w:t>
+      </w:r>
+      <w:proofErr w:type="spellStart"/>
+      <w:proofErr w:type="gramStart"/>
+      <w:r>
+        <w:rPr>
+          <w:rStyle w:val="CodeHTML"/>
+          <w:rFonts w:ascii="Consolas" w:hAnsi="Consolas"/>
+          <w:color w:val="333333"/>
+          <w:sz w:val="18"/>
+          <w:szCs w:val="18"/>
+          <w:bdr w:val="none" w:sz="0" w:space="0" w:color="auto" w:frame="1"/>
+        </w:rPr>
+        <w:t>app.route</w:t>
+      </w:r>
+      <w:proofErr w:type="spellEnd"/>
+      <w:proofErr w:type="gramEnd"/>
+      <w:r>
+        <w:rPr>
+          <w:rStyle w:val="CodeHTML"/>
+          <w:rFonts w:ascii="Consolas" w:hAnsi="Consolas"/>
+          <w:color w:val="333333"/>
+          <w:sz w:val="18"/>
+          <w:szCs w:val="18"/>
+          <w:bdr w:val="none" w:sz="0" w:space="0" w:color="auto" w:frame="1"/>
+        </w:rPr>
+        <w:t xml:space="preserve">('/contact', </w:t>
+      </w:r>
+      <w:proofErr w:type="spellStart"/>
+      <w:r>
+        <w:rPr>
+          <w:rStyle w:val="CodeHTML"/>
+          <w:rFonts w:ascii="Consolas" w:hAnsi="Consolas"/>
+          <w:color w:val="333333"/>
+          <w:sz w:val="18"/>
+          <w:szCs w:val="18"/>
+          <w:bdr w:val="none" w:sz="0" w:space="0" w:color="auto" w:frame="1"/>
+        </w:rPr>
+        <w:t>methods</w:t>
+      </w:r>
+      <w:proofErr w:type="spellEnd"/>
+      <w:r>
+        <w:rPr>
+          <w:rStyle w:val="CodeHTML"/>
+          <w:rFonts w:ascii="Consolas" w:hAnsi="Consolas"/>
+          <w:color w:val="333333"/>
+          <w:sz w:val="18"/>
+          <w:szCs w:val="18"/>
+          <w:bdr w:val="none" w:sz="0" w:space="0" w:color="auto" w:frame="1"/>
+        </w:rPr>
+        <w:t>=['GET'])</w:t>
+      </w:r>
+    </w:p>
+    <w:p>
+      <w:pPr>
+        <w:pStyle w:val="PrformatHTML"/>
+        <w:shd w:val="clear" w:color="auto" w:fill="F5F5F5"/>
+        <w:wordWrap w:val="0"/>
+        <w:spacing w:after="150" w:line="300" w:lineRule="atLeast"/>
+        <w:rPr>
+          <w:rStyle w:val="CodeHTML"/>
+          <w:rFonts w:ascii="Consolas" w:hAnsi="Consolas"/>
+          <w:color w:val="333333"/>
+          <w:sz w:val="18"/>
+          <w:szCs w:val="18"/>
+          <w:bdr w:val="none" w:sz="0" w:space="0" w:color="auto" w:frame="1"/>
+        </w:rPr>
+      </w:pPr>
+      <w:proofErr w:type="spellStart"/>
+      <w:proofErr w:type="gramStart"/>
+      <w:r>
+        <w:rPr>
+          <w:rStyle w:val="CodeHTML"/>
+          <w:rFonts w:ascii="Consolas" w:hAnsi="Consolas"/>
+          <w:color w:val="333333"/>
+          <w:sz w:val="18"/>
+          <w:szCs w:val="18"/>
+          <w:bdr w:val="none" w:sz="0" w:space="0" w:color="auto" w:frame="1"/>
+        </w:rPr>
+        <w:t>def</w:t>
+      </w:r>
+      <w:proofErr w:type="spellEnd"/>
+      <w:proofErr w:type="gramEnd"/>
+      <w:r>
+        <w:rPr>
+          <w:rStyle w:val="CodeHTML"/>
+          <w:rFonts w:ascii="Consolas" w:hAnsi="Consolas"/>
+          <w:color w:val="333333"/>
+          <w:sz w:val="18"/>
+          <w:szCs w:val="18"/>
+          <w:bdr w:val="none" w:sz="0" w:space="0" w:color="auto" w:frame="1"/>
+        </w:rPr>
+        <w:t xml:space="preserve"> </w:t>
+      </w:r>
+      <w:proofErr w:type="spellStart"/>
+      <w:r>
+        <w:rPr>
+          <w:rStyle w:val="CodeHTML"/>
+          <w:rFonts w:ascii="Consolas" w:hAnsi="Consolas"/>
+          <w:color w:val="333333"/>
+          <w:sz w:val="18"/>
+          <w:szCs w:val="18"/>
+          <w:bdr w:val="none" w:sz="0" w:space="0" w:color="auto" w:frame="1"/>
+        </w:rPr>
+        <w:t>contact_formulaire</w:t>
+      </w:r>
+      <w:proofErr w:type="spellEnd"/>
+      <w:r>
+        <w:rPr>
+          <w:rStyle w:val="CodeHTML"/>
+          <w:rFonts w:ascii="Consolas" w:hAnsi="Consolas"/>
+          <w:color w:val="333333"/>
+          <w:sz w:val="18"/>
+          <w:szCs w:val="18"/>
+          <w:bdr w:val="none" w:sz="0" w:space="0" w:color="auto" w:frame="1"/>
+        </w:rPr>
+        <w:t>():</w:t>
+      </w:r>
+    </w:p>
+    <w:p>
+      <w:pPr>
+        <w:pStyle w:val="PrformatHTML"/>
+        <w:shd w:val="clear" w:color="auto" w:fill="F5F5F5"/>
+        <w:wordWrap w:val="0"/>
+        <w:spacing w:after="150" w:line="300" w:lineRule="atLeast"/>
+        <w:rPr>
+          <w:rStyle w:val="CodeHTML"/>
+          <w:rFonts w:ascii="Consolas" w:hAnsi="Consolas"/>
+          <w:color w:val="333333"/>
+          <w:sz w:val="18"/>
+          <w:szCs w:val="18"/>
+          <w:bdr w:val="none" w:sz="0" w:space="0" w:color="auto" w:frame="1"/>
+        </w:rPr>
+      </w:pPr>
+      <w:r>
+        <w:rPr>
+          <w:rStyle w:val="CodeHTML"/>
+          <w:rFonts w:ascii="Consolas" w:hAnsi="Consolas"/>
+          <w:color w:val="333333"/>
+          <w:sz w:val="18"/>
+          <w:szCs w:val="18"/>
+          <w:bdr w:val="none" w:sz="0" w:space="0" w:color="auto" w:frame="1"/>
+        </w:rPr>
+        <w:t xml:space="preserve">    # afficher le formulaire</w:t>
+      </w:r>
+    </w:p>
+    <w:p>
+      <w:pPr>
+        <w:pStyle w:val="PrformatHTML"/>
+        <w:shd w:val="clear" w:color="auto" w:fill="F5F5F5"/>
+        <w:wordWrap w:val="0"/>
+        <w:spacing w:after="150" w:line="300" w:lineRule="atLeast"/>
+        <w:rPr>
+          <w:rStyle w:val="CodeHTML"/>
+          <w:rFonts w:ascii="Consolas" w:hAnsi="Consolas"/>
+          <w:color w:val="333333"/>
+          <w:sz w:val="18"/>
+          <w:szCs w:val="18"/>
+          <w:bdr w:val="none" w:sz="0" w:space="0" w:color="auto" w:frame="1"/>
+        </w:rPr>
+      </w:pPr>
+    </w:p>
+    <w:p>
+      <w:pPr>
+        <w:pStyle w:val="PrformatHTML"/>
+        <w:shd w:val="clear" w:color="auto" w:fill="F5F5F5"/>
+        <w:wordWrap w:val="0"/>
+        <w:spacing w:after="150" w:line="300" w:lineRule="atLeast"/>
+        <w:rPr>
+          <w:rStyle w:val="CodeHTML"/>
+          <w:rFonts w:ascii="Consolas" w:hAnsi="Consolas"/>
+          <w:color w:val="333333"/>
+          <w:sz w:val="18"/>
+          <w:szCs w:val="18"/>
+          <w:bdr w:val="none" w:sz="0" w:space="0" w:color="auto" w:frame="1"/>
+        </w:rPr>
+      </w:pPr>
+      <w:r>
+        <w:rPr>
+          <w:rStyle w:val="CodeHTML"/>
+          <w:rFonts w:ascii="Consolas" w:hAnsi="Consolas"/>
+          <w:color w:val="333333"/>
+          <w:sz w:val="18"/>
+          <w:szCs w:val="18"/>
+          <w:bdr w:val="none" w:sz="0" w:space="0" w:color="auto" w:frame="1"/>
+        </w:rPr>
+        <w:t>@</w:t>
+      </w:r>
+      <w:proofErr w:type="spellStart"/>
+      <w:proofErr w:type="gramStart"/>
+      <w:r>
+        <w:rPr>
+          <w:rStyle w:val="CodeHTML"/>
+          <w:rFonts w:ascii="Consolas" w:hAnsi="Consolas"/>
+          <w:color w:val="333333"/>
+          <w:sz w:val="18"/>
+          <w:szCs w:val="18"/>
+          <w:bdr w:val="none" w:sz="0" w:space="0" w:color="auto" w:frame="1"/>
+        </w:rPr>
+        <w:t>app.route</w:t>
+      </w:r>
+      <w:proofErr w:type="spellEnd"/>
+      <w:proofErr w:type="gramEnd"/>
+      <w:r>
+        <w:rPr>
+          <w:rStyle w:val="CodeHTML"/>
+          <w:rFonts w:ascii="Consolas" w:hAnsi="Consolas"/>
+          <w:color w:val="333333"/>
+          <w:sz w:val="18"/>
+          <w:szCs w:val="18"/>
+          <w:bdr w:val="none" w:sz="0" w:space="0" w:color="auto" w:frame="1"/>
+        </w:rPr>
+        <w:t xml:space="preserve">('/contact', </w:t>
+      </w:r>
+      <w:proofErr w:type="spellStart"/>
+      <w:r>
+        <w:rPr>
+          <w:rStyle w:val="CodeHTML"/>
+          <w:rFonts w:ascii="Consolas" w:hAnsi="Consolas"/>
+          <w:color w:val="333333"/>
+          <w:sz w:val="18"/>
+          <w:szCs w:val="18"/>
+          <w:bdr w:val="none" w:sz="0" w:space="0" w:color="auto" w:frame="1"/>
+        </w:rPr>
+        <w:t>methods</w:t>
+      </w:r>
+      <w:proofErr w:type="spellEnd"/>
+      <w:r>
+        <w:rPr>
+          <w:rStyle w:val="CodeHTML"/>
+          <w:rFonts w:ascii="Consolas" w:hAnsi="Consolas"/>
+          <w:color w:val="333333"/>
+          <w:sz w:val="18"/>
+          <w:szCs w:val="18"/>
+          <w:bdr w:val="none" w:sz="0" w:space="0" w:color="auto" w:frame="1"/>
+        </w:rPr>
+        <w:t>=['POST'])</w:t>
+      </w:r>
+    </w:p>
+    <w:p>
+      <w:pPr>
+        <w:pStyle w:val="PrformatHTML"/>
+        <w:shd w:val="clear" w:color="auto" w:fill="F5F5F5"/>
+        <w:wordWrap w:val="0"/>
+        <w:spacing w:after="150" w:line="300" w:lineRule="atLeast"/>
+        <w:rPr>
+          <w:rStyle w:val="CodeHTML"/>
+          <w:rFonts w:ascii="Consolas" w:hAnsi="Consolas"/>
+          <w:color w:val="333333"/>
+          <w:sz w:val="18"/>
+          <w:szCs w:val="18"/>
+          <w:bdr w:val="none" w:sz="0" w:space="0" w:color="auto" w:frame="1"/>
+        </w:rPr>
+      </w:pPr>
+      <w:proofErr w:type="spellStart"/>
+      <w:proofErr w:type="gramStart"/>
+      <w:r>
+        <w:rPr>
+          <w:rStyle w:val="CodeHTML"/>
+          <w:rFonts w:ascii="Consolas" w:hAnsi="Consolas"/>
+          <w:color w:val="333333"/>
+          <w:sz w:val="18"/>
+          <w:szCs w:val="18"/>
+          <w:bdr w:val="none" w:sz="0" w:space="0" w:color="auto" w:frame="1"/>
+        </w:rPr>
+        <w:t>def</w:t>
+      </w:r>
+      <w:proofErr w:type="spellEnd"/>
+      <w:proofErr w:type="gramEnd"/>
+      <w:r>
+        <w:rPr>
+          <w:rStyle w:val="CodeHTML"/>
+          <w:rFonts w:ascii="Consolas" w:hAnsi="Consolas"/>
+          <w:color w:val="333333"/>
+          <w:sz w:val="18"/>
+          <w:szCs w:val="18"/>
+          <w:bdr w:val="none" w:sz="0" w:space="0" w:color="auto" w:frame="1"/>
+        </w:rPr>
+        <w:t xml:space="preserve"> </w:t>
+      </w:r>
+      <w:proofErr w:type="spellStart"/>
+      <w:r>
+        <w:rPr>
+          <w:rStyle w:val="CodeHTML"/>
+          <w:rFonts w:ascii="Consolas" w:hAnsi="Consolas"/>
+          <w:color w:val="333333"/>
+          <w:sz w:val="18"/>
+          <w:szCs w:val="18"/>
+          <w:bdr w:val="none" w:sz="0" w:space="0" w:color="auto" w:frame="1"/>
+        </w:rPr>
+        <w:t>contact_traiter_donnees</w:t>
+      </w:r>
+      <w:proofErr w:type="spellEnd"/>
+      <w:r>
+        <w:rPr>
+          <w:rStyle w:val="CodeHTML"/>
+          <w:rFonts w:ascii="Consolas" w:hAnsi="Consolas"/>
+          <w:color w:val="333333"/>
+          <w:sz w:val="18"/>
+          <w:szCs w:val="18"/>
+          <w:bdr w:val="none" w:sz="0" w:space="0" w:color="auto" w:frame="1"/>
+        </w:rPr>
+        <w:t>():</w:t>
+      </w:r>
+    </w:p>
+    <w:p>
+      <w:pPr>
+        <w:pStyle w:val="PrformatHTML"/>
+        <w:shd w:val="clear" w:color="auto" w:fill="F5F5F5"/>
+        <w:wordWrap w:val="0"/>
+        <w:spacing w:after="150" w:line="300" w:lineRule="atLeast"/>
+        <w:rPr>
+          <w:rStyle w:val="CodeHTML"/>
+          <w:rFonts w:ascii="Consolas" w:hAnsi="Consolas"/>
+          <w:color w:val="333333"/>
+          <w:sz w:val="18"/>
+          <w:szCs w:val="18"/>
+          <w:bdr w:val="none" w:sz="0" w:space="0" w:color="auto" w:frame="1"/>
+        </w:rPr>
+      </w:pPr>
+      <w:r>
+        <w:rPr>
+          <w:rStyle w:val="CodeHTML"/>
+          <w:rFonts w:ascii="Consolas" w:hAnsi="Consolas"/>
+          <w:color w:val="333333"/>
+          <w:sz w:val="18"/>
+          <w:szCs w:val="18"/>
+          <w:bdr w:val="none" w:sz="0" w:space="0" w:color="auto" w:frame="1"/>
+        </w:rPr>
+        <w:t xml:space="preserve">    # traiter les données reçues</w:t>
+      </w:r>
+    </w:p>
+    <w:p>
+      <w:pPr>
+        <w:pStyle w:val="PrformatHTML"/>
+        <w:shd w:val="clear" w:color="auto" w:fill="F5F5F5"/>
+        <w:wordWrap w:val="0"/>
+        <w:spacing w:after="150" w:line="300" w:lineRule="atLeast"/>
+        <w:rPr>
+          <w:rFonts w:ascii="Source Sans Pro" w:hAnsi="Source Sans Pro"/>
+          <w:color w:val="333333"/>
+        </w:rPr>
+      </w:pPr>
+      <w:r>
+        <w:rPr>
+          <w:rStyle w:val="CodeHTML"/>
+          <w:rFonts w:ascii="Consolas" w:hAnsi="Consolas"/>
+          <w:color w:val="333333"/>
+          <w:sz w:val="18"/>
+          <w:szCs w:val="18"/>
+          <w:bdr w:val="none" w:sz="0" w:space="0" w:color="auto" w:frame="1"/>
+        </w:rPr>
+        <w:t xml:space="preserve">    # afficher : "Merci de m'avoir laissé un message !"</w:t>
+      </w:r>
+    </w:p>
+    <w:p>
+      <w:r>
+        <w:t>Ici, les méthodes http d’accès à une vue permettent de filtrer les requêtes.</w:t>
+      </w:r>
+    </w:p>
+    <w:p/>
+    <w:p>
+      <w:r>
+        <w:t xml:space="preserve">La méthode est donc accessible via l’attribut </w:t>
+      </w:r>
+      <w:proofErr w:type="spellStart"/>
+      <w:r>
+        <w:rPr>
+          <w:b/>
+        </w:rPr>
+        <w:t>method</w:t>
+      </w:r>
+      <w:proofErr w:type="spellEnd"/>
+      <w:r>
+        <w:t xml:space="preserve">. On fait un </w:t>
+      </w:r>
+      <w:proofErr w:type="spellStart"/>
+      <w:proofErr w:type="gramStart"/>
+      <w:r>
+        <w:rPr>
+          <w:b/>
+        </w:rPr>
+        <w:t>request.method</w:t>
+      </w:r>
+      <w:proofErr w:type="spellEnd"/>
+      <w:proofErr w:type="gramEnd"/>
+      <w:r>
+        <w:t xml:space="preserve"> pour y accéder.</w:t>
+      </w:r>
+    </w:p>
+    <w:p/>
+    <w:p>
+      <w:r>
+        <w:t>Remarque : on peut décorer plusieurs fois une vue avec @</w:t>
+      </w:r>
+      <w:proofErr w:type="spellStart"/>
+      <w:proofErr w:type="gramStart"/>
+      <w:r>
+        <w:t>app.route</w:t>
+      </w:r>
+      <w:proofErr w:type="spellEnd"/>
+      <w:proofErr w:type="gramEnd"/>
+      <w:r>
+        <w:t xml:space="preserve"> pour rendre accessible une page par différentes adresses. Pas très utile de faire ça, sauf pour les </w:t>
+      </w:r>
+      <w:r>
+        <w:rPr>
+          <w:b/>
+        </w:rPr>
+        <w:t>routes personnalisées</w:t>
+      </w:r>
+      <w:r>
+        <w:t>, qui permettent d’avoir de belles URL.</w:t>
+      </w:r>
+    </w:p>
+    <w:p>
+      <w:r>
+        <w:t>Exemple : pour obtenir un URL en fonction du nombre de messages postés sur une page</w:t>
+      </w:r>
+    </w:p>
+    <w:p>
+      <w:r>
+        <w:t>Quand il y a trop de messages postés sur une page, on limite le nombre de message par page et on ajoute des boutons page suivante et page précédente dans notre site web.</w:t>
+      </w:r>
+      <w:r>
+        <w:t xml:space="preserve"> Le </w:t>
+      </w:r>
+      <w:r>
+        <w:rPr>
+          <w:b/>
+        </w:rPr>
+        <w:t>&lt;</w:t>
+      </w:r>
+      <w:proofErr w:type="spellStart"/>
+      <w:r>
+        <w:rPr>
+          <w:b/>
+        </w:rPr>
+        <w:t>num_page</w:t>
+      </w:r>
+      <w:proofErr w:type="spellEnd"/>
+      <w:r>
+        <w:rPr>
+          <w:b/>
+        </w:rPr>
+        <w:t xml:space="preserve">&gt; </w:t>
+      </w:r>
+      <w:r>
+        <w:t>est un paramètre obligatoire dans le nom de la route. Il faut pour cela mettre des &lt; &gt; autour du nom de variable et ajouté en paramètre à la vue décorée une variable qui possède ce nom.</w:t>
+      </w:r>
+    </w:p>
+    <w:p>
+      <w:pPr>
+        <w:pStyle w:val="PrformatHTML"/>
+        <w:shd w:val="clear" w:color="auto" w:fill="F5F5F5"/>
+        <w:wordWrap w:val="0"/>
+        <w:spacing w:after="150" w:line="300" w:lineRule="atLeast"/>
+        <w:rPr>
+          <w:rStyle w:val="CodeHTML"/>
+          <w:rFonts w:ascii="Consolas" w:hAnsi="Consolas"/>
+          <w:color w:val="333333"/>
+          <w:sz w:val="18"/>
+          <w:szCs w:val="18"/>
+          <w:bdr w:val="none" w:sz="0" w:space="0" w:color="auto" w:frame="1"/>
+        </w:rPr>
+      </w:pPr>
+      <w:r>
+        <w:rPr>
+          <w:rStyle w:val="CodeHTML"/>
+          <w:rFonts w:ascii="Consolas" w:hAnsi="Consolas"/>
+          <w:color w:val="333333"/>
+          <w:sz w:val="18"/>
+          <w:szCs w:val="18"/>
+          <w:bdr w:val="none" w:sz="0" w:space="0" w:color="auto" w:frame="1"/>
+        </w:rPr>
+        <w:t>@</w:t>
+      </w:r>
+      <w:proofErr w:type="spellStart"/>
+      <w:proofErr w:type="gramStart"/>
+      <w:r>
+        <w:rPr>
+          <w:rStyle w:val="CodeHTML"/>
+          <w:rFonts w:ascii="Consolas" w:hAnsi="Consolas"/>
+          <w:color w:val="333333"/>
+          <w:sz w:val="18"/>
+          <w:szCs w:val="18"/>
+          <w:bdr w:val="none" w:sz="0" w:space="0" w:color="auto" w:frame="1"/>
+        </w:rPr>
+        <w:t>app.route</w:t>
+      </w:r>
+      <w:proofErr w:type="spellEnd"/>
+      <w:proofErr w:type="gramEnd"/>
+      <w:r>
+        <w:rPr>
+          <w:rStyle w:val="CodeHTML"/>
+          <w:rFonts w:ascii="Consolas" w:hAnsi="Consolas"/>
+          <w:color w:val="333333"/>
+          <w:sz w:val="18"/>
+          <w:szCs w:val="18"/>
+          <w:bdr w:val="none" w:sz="0" w:space="0" w:color="auto" w:frame="1"/>
+        </w:rPr>
+        <w:t>('/discussion/page/&lt;</w:t>
+      </w:r>
+      <w:proofErr w:type="spellStart"/>
+      <w:r>
+        <w:rPr>
+          <w:rStyle w:val="CodeHTML"/>
+          <w:rFonts w:ascii="Consolas" w:hAnsi="Consolas"/>
+          <w:color w:val="333333"/>
+          <w:sz w:val="18"/>
+          <w:szCs w:val="18"/>
+          <w:bdr w:val="none" w:sz="0" w:space="0" w:color="auto" w:frame="1"/>
+        </w:rPr>
+        <w:t>num_page</w:t>
+      </w:r>
+      <w:proofErr w:type="spellEnd"/>
+      <w:r>
+        <w:rPr>
+          <w:rStyle w:val="CodeHTML"/>
+          <w:rFonts w:ascii="Consolas" w:hAnsi="Consolas"/>
+          <w:color w:val="333333"/>
+          <w:sz w:val="18"/>
+          <w:szCs w:val="18"/>
+          <w:bdr w:val="none" w:sz="0" w:space="0" w:color="auto" w:frame="1"/>
+        </w:rPr>
+        <w:t>&gt;')</w:t>
+      </w:r>
+    </w:p>
+    <w:p>
+      <w:pPr>
+        <w:pStyle w:val="PrformatHTML"/>
+        <w:shd w:val="clear" w:color="auto" w:fill="F5F5F5"/>
+        <w:wordWrap w:val="0"/>
+        <w:spacing w:after="150" w:line="300" w:lineRule="atLeast"/>
+        <w:rPr>
+          <w:rStyle w:val="CodeHTML"/>
+          <w:rFonts w:ascii="Consolas" w:hAnsi="Consolas"/>
+          <w:color w:val="333333"/>
+          <w:sz w:val="18"/>
+          <w:szCs w:val="18"/>
+          <w:bdr w:val="none" w:sz="0" w:space="0" w:color="auto" w:frame="1"/>
+        </w:rPr>
+      </w:pPr>
+      <w:proofErr w:type="spellStart"/>
+      <w:proofErr w:type="gramStart"/>
+      <w:r>
+        <w:rPr>
+          <w:rStyle w:val="CodeHTML"/>
+          <w:rFonts w:ascii="Consolas" w:hAnsi="Consolas"/>
+          <w:color w:val="333333"/>
+          <w:sz w:val="18"/>
+          <w:szCs w:val="18"/>
+          <w:bdr w:val="none" w:sz="0" w:space="0" w:color="auto" w:frame="1"/>
+        </w:rPr>
+        <w:t>def</w:t>
+      </w:r>
+      <w:proofErr w:type="spellEnd"/>
+      <w:proofErr w:type="gramEnd"/>
+      <w:r>
+        <w:rPr>
+          <w:rStyle w:val="CodeHTML"/>
+          <w:rFonts w:ascii="Consolas" w:hAnsi="Consolas"/>
+          <w:color w:val="333333"/>
+          <w:sz w:val="18"/>
+          <w:szCs w:val="18"/>
+          <w:bdr w:val="none" w:sz="0" w:space="0" w:color="auto" w:frame="1"/>
+        </w:rPr>
+        <w:t xml:space="preserve"> </w:t>
+      </w:r>
+      <w:proofErr w:type="spellStart"/>
+      <w:r>
+        <w:rPr>
+          <w:rStyle w:val="CodeHTML"/>
+          <w:rFonts w:ascii="Consolas" w:hAnsi="Consolas"/>
+          <w:color w:val="333333"/>
+          <w:sz w:val="18"/>
+          <w:szCs w:val="18"/>
+          <w:bdr w:val="none" w:sz="0" w:space="0" w:color="auto" w:frame="1"/>
+        </w:rPr>
+        <w:t>mon_chat</w:t>
+      </w:r>
+      <w:proofErr w:type="spellEnd"/>
+      <w:r>
+        <w:rPr>
+          <w:rStyle w:val="CodeHTML"/>
+          <w:rFonts w:ascii="Consolas" w:hAnsi="Consolas"/>
+          <w:color w:val="333333"/>
+          <w:sz w:val="18"/>
+          <w:szCs w:val="18"/>
+          <w:bdr w:val="none" w:sz="0" w:space="0" w:color="auto" w:frame="1"/>
+        </w:rPr>
+        <w:t>(</w:t>
+      </w:r>
+      <w:proofErr w:type="spellStart"/>
+      <w:r>
+        <w:rPr>
+          <w:rStyle w:val="CodeHTML"/>
+          <w:rFonts w:ascii="Consolas" w:hAnsi="Consolas"/>
+          <w:color w:val="333333"/>
+          <w:sz w:val="18"/>
+          <w:szCs w:val="18"/>
+          <w:bdr w:val="none" w:sz="0" w:space="0" w:color="auto" w:frame="1"/>
+        </w:rPr>
+        <w:t>num_page</w:t>
+      </w:r>
+      <w:proofErr w:type="spellEnd"/>
+      <w:r>
+        <w:rPr>
+          <w:rStyle w:val="CodeHTML"/>
+          <w:rFonts w:ascii="Consolas" w:hAnsi="Consolas"/>
+          <w:color w:val="333333"/>
+          <w:sz w:val="18"/>
+          <w:szCs w:val="18"/>
+          <w:bdr w:val="none" w:sz="0" w:space="0" w:color="auto" w:frame="1"/>
+        </w:rPr>
+        <w:t>):</w:t>
+      </w:r>
+    </w:p>
+    <w:p>
+      <w:pPr>
+        <w:pStyle w:val="PrformatHTML"/>
+        <w:shd w:val="clear" w:color="auto" w:fill="F5F5F5"/>
+        <w:wordWrap w:val="0"/>
+        <w:spacing w:after="150" w:line="300" w:lineRule="atLeast"/>
+        <w:rPr>
+          <w:rStyle w:val="CodeHTML"/>
+          <w:rFonts w:ascii="Consolas" w:hAnsi="Consolas"/>
+          <w:color w:val="333333"/>
+          <w:sz w:val="18"/>
+          <w:szCs w:val="18"/>
+          <w:bdr w:val="none" w:sz="0" w:space="0" w:color="auto" w:frame="1"/>
+        </w:rPr>
+      </w:pPr>
+      <w:r>
+        <w:rPr>
+          <w:rStyle w:val="CodeHTML"/>
+          <w:rFonts w:ascii="Consolas" w:hAnsi="Consolas"/>
+          <w:color w:val="333333"/>
+          <w:sz w:val="18"/>
+          <w:szCs w:val="18"/>
+          <w:bdr w:val="none" w:sz="0" w:space="0" w:color="auto" w:frame="1"/>
+        </w:rPr>
+        <w:t xml:space="preserve">    </w:t>
+      </w:r>
+      <w:proofErr w:type="spellStart"/>
+      <w:proofErr w:type="gramStart"/>
+      <w:r>
+        <w:rPr>
+          <w:rStyle w:val="CodeHTML"/>
+          <w:rFonts w:ascii="Consolas" w:hAnsi="Consolas"/>
+          <w:color w:val="333333"/>
+          <w:sz w:val="18"/>
+          <w:szCs w:val="18"/>
+          <w:bdr w:val="none" w:sz="0" w:space="0" w:color="auto" w:frame="1"/>
+        </w:rPr>
+        <w:t>num</w:t>
+      </w:r>
+      <w:proofErr w:type="gramEnd"/>
+      <w:r>
+        <w:rPr>
+          <w:rStyle w:val="CodeHTML"/>
+          <w:rFonts w:ascii="Consolas" w:hAnsi="Consolas"/>
+          <w:color w:val="333333"/>
+          <w:sz w:val="18"/>
+          <w:szCs w:val="18"/>
+          <w:bdr w:val="none" w:sz="0" w:space="0" w:color="auto" w:frame="1"/>
+        </w:rPr>
+        <w:t>_page</w:t>
+      </w:r>
+      <w:proofErr w:type="spellEnd"/>
+      <w:r>
+        <w:rPr>
+          <w:rStyle w:val="CodeHTML"/>
+          <w:rFonts w:ascii="Consolas" w:hAnsi="Consolas"/>
+          <w:color w:val="333333"/>
+          <w:sz w:val="18"/>
+          <w:szCs w:val="18"/>
+          <w:bdr w:val="none" w:sz="0" w:space="0" w:color="auto" w:frame="1"/>
+        </w:rPr>
+        <w:t xml:space="preserve"> = </w:t>
+      </w:r>
+      <w:proofErr w:type="spellStart"/>
+      <w:r>
+        <w:rPr>
+          <w:rStyle w:val="CodeHTML"/>
+          <w:rFonts w:ascii="Consolas" w:hAnsi="Consolas"/>
+          <w:color w:val="333333"/>
+          <w:sz w:val="18"/>
+          <w:szCs w:val="18"/>
+          <w:bdr w:val="none" w:sz="0" w:space="0" w:color="auto" w:frame="1"/>
+        </w:rPr>
+        <w:t>int</w:t>
+      </w:r>
+      <w:proofErr w:type="spellEnd"/>
+      <w:r>
+        <w:rPr>
+          <w:rStyle w:val="CodeHTML"/>
+          <w:rFonts w:ascii="Consolas" w:hAnsi="Consolas"/>
+          <w:color w:val="333333"/>
+          <w:sz w:val="18"/>
+          <w:szCs w:val="18"/>
+          <w:bdr w:val="none" w:sz="0" w:space="0" w:color="auto" w:frame="1"/>
+        </w:rPr>
+        <w:t>(</w:t>
+      </w:r>
+      <w:proofErr w:type="spellStart"/>
+      <w:r>
+        <w:rPr>
+          <w:rStyle w:val="CodeHTML"/>
+          <w:rFonts w:ascii="Consolas" w:hAnsi="Consolas"/>
+          <w:color w:val="333333"/>
+          <w:sz w:val="18"/>
+          <w:szCs w:val="18"/>
+          <w:bdr w:val="none" w:sz="0" w:space="0" w:color="auto" w:frame="1"/>
+        </w:rPr>
+        <w:t>num_page</w:t>
+      </w:r>
+      <w:proofErr w:type="spellEnd"/>
+      <w:r>
+        <w:rPr>
+          <w:rStyle w:val="CodeHTML"/>
+          <w:rFonts w:ascii="Consolas" w:hAnsi="Consolas"/>
+          <w:color w:val="333333"/>
+          <w:sz w:val="18"/>
+          <w:szCs w:val="18"/>
+          <w:bdr w:val="none" w:sz="0" w:space="0" w:color="auto" w:frame="1"/>
+        </w:rPr>
+        <w:t>)</w:t>
+      </w:r>
+    </w:p>
+    <w:p>
+      <w:pPr>
+        <w:pStyle w:val="PrformatHTML"/>
+        <w:shd w:val="clear" w:color="auto" w:fill="F5F5F5"/>
+        <w:wordWrap w:val="0"/>
+        <w:spacing w:after="150" w:line="300" w:lineRule="atLeast"/>
+        <w:rPr>
+          <w:rStyle w:val="CodeHTML"/>
+          <w:rFonts w:ascii="Consolas" w:hAnsi="Consolas"/>
+          <w:color w:val="333333"/>
+          <w:sz w:val="18"/>
+          <w:szCs w:val="18"/>
+          <w:bdr w:val="none" w:sz="0" w:space="0" w:color="auto" w:frame="1"/>
+        </w:rPr>
+      </w:pPr>
+      <w:r>
+        <w:rPr>
+          <w:rStyle w:val="CodeHTML"/>
+          <w:rFonts w:ascii="Consolas" w:hAnsi="Consolas"/>
+          <w:color w:val="333333"/>
+          <w:sz w:val="18"/>
+          <w:szCs w:val="18"/>
+          <w:bdr w:val="none" w:sz="0" w:space="0" w:color="auto" w:frame="1"/>
+        </w:rPr>
+        <w:t xml:space="preserve">    </w:t>
+      </w:r>
+      <w:proofErr w:type="spellStart"/>
+      <w:proofErr w:type="gramStart"/>
+      <w:r>
+        <w:rPr>
+          <w:rStyle w:val="CodeHTML"/>
+          <w:rFonts w:ascii="Consolas" w:hAnsi="Consolas"/>
+          <w:color w:val="333333"/>
+          <w:sz w:val="18"/>
+          <w:szCs w:val="18"/>
+          <w:bdr w:val="none" w:sz="0" w:space="0" w:color="auto" w:frame="1"/>
+        </w:rPr>
+        <w:t>premier</w:t>
+      </w:r>
+      <w:proofErr w:type="gramEnd"/>
+      <w:r>
+        <w:rPr>
+          <w:rStyle w:val="CodeHTML"/>
+          <w:rFonts w:ascii="Consolas" w:hAnsi="Consolas"/>
+          <w:color w:val="333333"/>
+          <w:sz w:val="18"/>
+          <w:szCs w:val="18"/>
+          <w:bdr w:val="none" w:sz="0" w:space="0" w:color="auto" w:frame="1"/>
+        </w:rPr>
+        <w:t>_msg</w:t>
+      </w:r>
+      <w:proofErr w:type="spellEnd"/>
+      <w:r>
+        <w:rPr>
+          <w:rStyle w:val="CodeHTML"/>
+          <w:rFonts w:ascii="Consolas" w:hAnsi="Consolas"/>
+          <w:color w:val="333333"/>
+          <w:sz w:val="18"/>
+          <w:szCs w:val="18"/>
+          <w:bdr w:val="none" w:sz="0" w:space="0" w:color="auto" w:frame="1"/>
+        </w:rPr>
+        <w:t xml:space="preserve"> = 1 + 50 * (</w:t>
+      </w:r>
+      <w:proofErr w:type="spellStart"/>
+      <w:r>
+        <w:rPr>
+          <w:rStyle w:val="CodeHTML"/>
+          <w:rFonts w:ascii="Consolas" w:hAnsi="Consolas"/>
+          <w:color w:val="333333"/>
+          <w:sz w:val="18"/>
+          <w:szCs w:val="18"/>
+          <w:bdr w:val="none" w:sz="0" w:space="0" w:color="auto" w:frame="1"/>
+        </w:rPr>
+        <w:t>num_page</w:t>
+      </w:r>
+      <w:proofErr w:type="spellEnd"/>
+      <w:r>
+        <w:rPr>
+          <w:rStyle w:val="CodeHTML"/>
+          <w:rFonts w:ascii="Consolas" w:hAnsi="Consolas"/>
+          <w:color w:val="333333"/>
+          <w:sz w:val="18"/>
+          <w:szCs w:val="18"/>
+          <w:bdr w:val="none" w:sz="0" w:space="0" w:color="auto" w:frame="1"/>
+        </w:rPr>
+        <w:t xml:space="preserve"> - 1)</w:t>
+      </w:r>
+    </w:p>
+    <w:p>
+      <w:pPr>
+        <w:pStyle w:val="PrformatHTML"/>
+        <w:shd w:val="clear" w:color="auto" w:fill="F5F5F5"/>
+        <w:wordWrap w:val="0"/>
+        <w:spacing w:after="150" w:line="300" w:lineRule="atLeast"/>
+        <w:rPr>
+          <w:rStyle w:val="CodeHTML"/>
+          <w:rFonts w:ascii="Consolas" w:hAnsi="Consolas"/>
+          <w:color w:val="333333"/>
+          <w:sz w:val="18"/>
+          <w:szCs w:val="18"/>
+          <w:bdr w:val="none" w:sz="0" w:space="0" w:color="auto" w:frame="1"/>
+        </w:rPr>
+      </w:pPr>
+      <w:r>
+        <w:rPr>
+          <w:rStyle w:val="CodeHTML"/>
+          <w:rFonts w:ascii="Consolas" w:hAnsi="Consolas"/>
+          <w:color w:val="333333"/>
+          <w:sz w:val="18"/>
+          <w:szCs w:val="18"/>
+          <w:bdr w:val="none" w:sz="0" w:space="0" w:color="auto" w:frame="1"/>
+        </w:rPr>
+        <w:t xml:space="preserve">    </w:t>
+      </w:r>
+      <w:proofErr w:type="spellStart"/>
+      <w:proofErr w:type="gramStart"/>
+      <w:r>
+        <w:rPr>
+          <w:rStyle w:val="CodeHTML"/>
+          <w:rFonts w:ascii="Consolas" w:hAnsi="Consolas"/>
+          <w:color w:val="333333"/>
+          <w:sz w:val="18"/>
+          <w:szCs w:val="18"/>
+          <w:bdr w:val="none" w:sz="0" w:space="0" w:color="auto" w:frame="1"/>
+        </w:rPr>
+        <w:t>dernier</w:t>
+      </w:r>
+      <w:proofErr w:type="gramEnd"/>
+      <w:r>
+        <w:rPr>
+          <w:rStyle w:val="CodeHTML"/>
+          <w:rFonts w:ascii="Consolas" w:hAnsi="Consolas"/>
+          <w:color w:val="333333"/>
+          <w:sz w:val="18"/>
+          <w:szCs w:val="18"/>
+          <w:bdr w:val="none" w:sz="0" w:space="0" w:color="auto" w:frame="1"/>
+        </w:rPr>
+        <w:t>_msg</w:t>
+      </w:r>
+      <w:proofErr w:type="spellEnd"/>
+      <w:r>
+        <w:rPr>
+          <w:rStyle w:val="CodeHTML"/>
+          <w:rFonts w:ascii="Consolas" w:hAnsi="Consolas"/>
+          <w:color w:val="333333"/>
+          <w:sz w:val="18"/>
+          <w:szCs w:val="18"/>
+          <w:bdr w:val="none" w:sz="0" w:space="0" w:color="auto" w:frame="1"/>
+        </w:rPr>
+        <w:t xml:space="preserve"> = </w:t>
+      </w:r>
+      <w:proofErr w:type="spellStart"/>
+      <w:r>
+        <w:rPr>
+          <w:rStyle w:val="CodeHTML"/>
+          <w:rFonts w:ascii="Consolas" w:hAnsi="Consolas"/>
+          <w:color w:val="333333"/>
+          <w:sz w:val="18"/>
+          <w:szCs w:val="18"/>
+          <w:bdr w:val="none" w:sz="0" w:space="0" w:color="auto" w:frame="1"/>
+        </w:rPr>
+        <w:t>premier_msg</w:t>
+      </w:r>
+      <w:proofErr w:type="spellEnd"/>
+      <w:r>
+        <w:rPr>
+          <w:rStyle w:val="CodeHTML"/>
+          <w:rFonts w:ascii="Consolas" w:hAnsi="Consolas"/>
+          <w:color w:val="333333"/>
+          <w:sz w:val="18"/>
+          <w:szCs w:val="18"/>
+          <w:bdr w:val="none" w:sz="0" w:space="0" w:color="auto" w:frame="1"/>
+        </w:rPr>
+        <w:t xml:space="preserve"> + 50</w:t>
+      </w:r>
+    </w:p>
+    <w:p>
+      <w:pPr>
+        <w:pStyle w:val="PrformatHTML"/>
+        <w:shd w:val="clear" w:color="auto" w:fill="F5F5F5"/>
+        <w:wordWrap w:val="0"/>
+        <w:spacing w:after="150" w:line="300" w:lineRule="atLeast"/>
+        <w:rPr>
+          <w:rFonts w:ascii="Source Sans Pro" w:hAnsi="Source Sans Pro"/>
+          <w:color w:val="333333"/>
+        </w:rPr>
+      </w:pPr>
+      <w:r>
+        <w:rPr>
+          <w:rStyle w:val="CodeHTML"/>
+          <w:rFonts w:ascii="Consolas" w:hAnsi="Consolas"/>
+          <w:color w:val="333333"/>
+          <w:sz w:val="18"/>
+          <w:szCs w:val="18"/>
+          <w:bdr w:val="none" w:sz="0" w:space="0" w:color="auto" w:frame="1"/>
+        </w:rPr>
+        <w:t xml:space="preserve">    </w:t>
+      </w:r>
+      <w:proofErr w:type="gramStart"/>
+      <w:r>
+        <w:rPr>
+          <w:rStyle w:val="CodeHTML"/>
+          <w:rFonts w:ascii="Consolas" w:hAnsi="Consolas"/>
+          <w:color w:val="333333"/>
+          <w:sz w:val="18"/>
+          <w:szCs w:val="18"/>
+          <w:bdr w:val="none" w:sz="0" w:space="0" w:color="auto" w:frame="1"/>
+        </w:rPr>
+        <w:t>return</w:t>
+      </w:r>
+      <w:proofErr w:type="gramEnd"/>
+      <w:r>
+        <w:rPr>
+          <w:rStyle w:val="CodeHTML"/>
+          <w:rFonts w:ascii="Consolas" w:hAnsi="Consolas"/>
+          <w:color w:val="333333"/>
+          <w:sz w:val="18"/>
+          <w:szCs w:val="18"/>
+          <w:bdr w:val="none" w:sz="0" w:space="0" w:color="auto" w:frame="1"/>
+        </w:rPr>
+        <w:t xml:space="preserve"> 'affichage des messages {} à {}'.format(</w:t>
+      </w:r>
+      <w:proofErr w:type="spellStart"/>
+      <w:r>
+        <w:rPr>
+          <w:rStyle w:val="CodeHTML"/>
+          <w:rFonts w:ascii="Consolas" w:hAnsi="Consolas"/>
+          <w:color w:val="333333"/>
+          <w:sz w:val="18"/>
+          <w:szCs w:val="18"/>
+          <w:bdr w:val="none" w:sz="0" w:space="0" w:color="auto" w:frame="1"/>
+        </w:rPr>
+        <w:t>premier_msg</w:t>
+      </w:r>
+      <w:proofErr w:type="spellEnd"/>
+      <w:r>
+        <w:rPr>
+          <w:rStyle w:val="CodeHTML"/>
+          <w:rFonts w:ascii="Consolas" w:hAnsi="Consolas"/>
+          <w:color w:val="333333"/>
+          <w:sz w:val="18"/>
+          <w:szCs w:val="18"/>
+          <w:bdr w:val="none" w:sz="0" w:space="0" w:color="auto" w:frame="1"/>
+        </w:rPr>
+        <w:t xml:space="preserve">, </w:t>
+      </w:r>
+      <w:proofErr w:type="spellStart"/>
+      <w:r>
+        <w:rPr>
+          <w:rStyle w:val="CodeHTML"/>
+          <w:rFonts w:ascii="Consolas" w:hAnsi="Consolas"/>
+          <w:color w:val="333333"/>
+          <w:sz w:val="18"/>
+          <w:szCs w:val="18"/>
+          <w:bdr w:val="none" w:sz="0" w:space="0" w:color="auto" w:frame="1"/>
+        </w:rPr>
+        <w:t>dernier_msg</w:t>
+      </w:r>
+      <w:proofErr w:type="spellEnd"/>
+      <w:r>
+        <w:rPr>
+          <w:rStyle w:val="CodeHTML"/>
+          <w:rFonts w:ascii="Consolas" w:hAnsi="Consolas"/>
+          <w:color w:val="333333"/>
+          <w:sz w:val="18"/>
+          <w:szCs w:val="18"/>
+          <w:bdr w:val="none" w:sz="0" w:space="0" w:color="auto" w:frame="1"/>
+        </w:rPr>
+        <w:t>)</w:t>
+      </w:r>
+    </w:p>
+    <w:p>
+      <w:r>
+        <w:t xml:space="preserve">Mais attention ! Dans l’exemple précédent, </w:t>
+      </w:r>
+      <w:proofErr w:type="spellStart"/>
+      <w:r>
+        <w:t>num_page</w:t>
+      </w:r>
+      <w:proofErr w:type="spellEnd"/>
+      <w:r>
+        <w:t xml:space="preserve"> est un string, donc c’est pour ça qu’on met </w:t>
+      </w:r>
+      <w:proofErr w:type="spellStart"/>
+      <w:proofErr w:type="gramStart"/>
+      <w:r>
+        <w:t>int</w:t>
+      </w:r>
+      <w:proofErr w:type="spellEnd"/>
+      <w:r>
+        <w:t>(</w:t>
+      </w:r>
+      <w:proofErr w:type="gramEnd"/>
+      <w:r>
+        <w:t xml:space="preserve">) à la ligne 3. On peut le déclarer comme </w:t>
+      </w:r>
+      <w:proofErr w:type="spellStart"/>
+      <w:r>
+        <w:t>int</w:t>
+      </w:r>
+      <w:proofErr w:type="spellEnd"/>
+      <w:r>
+        <w:t xml:space="preserve"> directement dans la route en faisant </w:t>
+      </w:r>
+      <w:r>
+        <w:rPr>
+          <w:b/>
+        </w:rPr>
+        <w:t>&lt;</w:t>
+      </w:r>
+      <w:proofErr w:type="spellStart"/>
+      <w:proofErr w:type="gramStart"/>
+      <w:r>
+        <w:rPr>
+          <w:b/>
+        </w:rPr>
+        <w:t>int:</w:t>
+      </w:r>
+      <w:proofErr w:type="gramEnd"/>
+      <w:r>
+        <w:rPr>
+          <w:b/>
+        </w:rPr>
+        <w:t>num_page</w:t>
+      </w:r>
+      <w:proofErr w:type="spellEnd"/>
+      <w:r>
+        <w:rPr>
+          <w:b/>
+        </w:rPr>
+        <w:t>&gt;.</w:t>
+      </w:r>
+      <w:r>
+        <w:rPr>
+          <w:b/>
+        </w:rPr>
+        <w:t xml:space="preserve"> </w:t>
+      </w:r>
+      <w:r>
+        <w:t xml:space="preserve">Si variable saisie dans l’adresse n’est pas un </w:t>
+      </w:r>
+      <w:proofErr w:type="spellStart"/>
+      <w:r>
+        <w:t>int</w:t>
+      </w:r>
+      <w:proofErr w:type="spellEnd"/>
+      <w:r>
+        <w:t xml:space="preserve">, elle ne sera pas acceptée et on aura une erreur 404. On peut aussi avoir les types </w:t>
+      </w:r>
+      <w:proofErr w:type="spellStart"/>
+      <w:r>
+        <w:rPr>
+          <w:b/>
+        </w:rPr>
+        <w:t>float</w:t>
+      </w:r>
+      <w:proofErr w:type="spellEnd"/>
+      <w:r>
+        <w:t xml:space="preserve"> et </w:t>
+      </w:r>
+      <w:proofErr w:type="spellStart"/>
+      <w:r>
+        <w:rPr>
+          <w:b/>
+        </w:rPr>
+        <w:t>path</w:t>
+      </w:r>
+      <w:proofErr w:type="spellEnd"/>
+      <w:r>
+        <w:t xml:space="preserve"> pour les chaînes avec des slash.</w:t>
+      </w:r>
+    </w:p>
+    <w:p/>
+    <w:p/>
+    <w:p/>
+    <w:p>
+      <w:r>
+        <w:t>Si on veut accéder aux 50 messages les plus récents, on peut faire :</w:t>
+      </w:r>
+    </w:p>
+    <w:p>
+      <w:pPr>
+        <w:pStyle w:val="PrformatHTML"/>
+        <w:shd w:val="clear" w:color="auto" w:fill="F5F5F5"/>
+        <w:wordWrap w:val="0"/>
+        <w:spacing w:after="150" w:line="300" w:lineRule="atLeast"/>
+        <w:rPr>
+          <w:rStyle w:val="CodeHTML"/>
+          <w:rFonts w:ascii="Consolas" w:hAnsi="Consolas"/>
+          <w:color w:val="333333"/>
+          <w:sz w:val="18"/>
+          <w:szCs w:val="18"/>
+          <w:bdr w:val="none" w:sz="0" w:space="0" w:color="auto" w:frame="1"/>
+        </w:rPr>
+      </w:pPr>
+      <w:r>
+        <w:rPr>
+          <w:rStyle w:val="CodeHTML"/>
+          <w:rFonts w:ascii="Consolas" w:hAnsi="Consolas"/>
+          <w:color w:val="333333"/>
+          <w:sz w:val="18"/>
+          <w:szCs w:val="18"/>
+          <w:bdr w:val="none" w:sz="0" w:space="0" w:color="auto" w:frame="1"/>
+        </w:rPr>
+        <w:t>@</w:t>
+      </w:r>
+      <w:proofErr w:type="spellStart"/>
+      <w:proofErr w:type="gramStart"/>
+      <w:r>
+        <w:rPr>
+          <w:rStyle w:val="CodeHTML"/>
+          <w:rFonts w:ascii="Consolas" w:hAnsi="Consolas"/>
+          <w:color w:val="333333"/>
+          <w:sz w:val="18"/>
+          <w:szCs w:val="18"/>
+          <w:bdr w:val="none" w:sz="0" w:space="0" w:color="auto" w:frame="1"/>
+        </w:rPr>
+        <w:t>app.route</w:t>
+      </w:r>
+      <w:proofErr w:type="spellEnd"/>
+      <w:proofErr w:type="gramEnd"/>
+      <w:r>
+        <w:rPr>
+          <w:rStyle w:val="CodeHTML"/>
+          <w:rFonts w:ascii="Consolas" w:hAnsi="Consolas"/>
+          <w:color w:val="333333"/>
+          <w:sz w:val="18"/>
+          <w:szCs w:val="18"/>
+          <w:bdr w:val="none" w:sz="0" w:space="0" w:color="auto" w:frame="1"/>
+        </w:rPr>
+        <w:t>('/discussion')</w:t>
+      </w:r>
+    </w:p>
+    <w:p>
+      <w:pPr>
+        <w:pStyle w:val="PrformatHTML"/>
+        <w:shd w:val="clear" w:color="auto" w:fill="F5F5F5"/>
+        <w:wordWrap w:val="0"/>
+        <w:spacing w:after="150" w:line="300" w:lineRule="atLeast"/>
+        <w:rPr>
+          <w:rStyle w:val="CodeHTML"/>
+          <w:rFonts w:ascii="Consolas" w:hAnsi="Consolas"/>
+          <w:color w:val="333333"/>
+          <w:sz w:val="18"/>
+          <w:szCs w:val="18"/>
+          <w:bdr w:val="none" w:sz="0" w:space="0" w:color="auto" w:frame="1"/>
+        </w:rPr>
+      </w:pPr>
+      <w:r>
+        <w:rPr>
+          <w:rStyle w:val="CodeHTML"/>
+          <w:rFonts w:ascii="Consolas" w:hAnsi="Consolas"/>
+          <w:color w:val="333333"/>
+          <w:sz w:val="18"/>
+          <w:szCs w:val="18"/>
+          <w:bdr w:val="none" w:sz="0" w:space="0" w:color="auto" w:frame="1"/>
+        </w:rPr>
+        <w:t>@</w:t>
+      </w:r>
+      <w:proofErr w:type="spellStart"/>
+      <w:proofErr w:type="gramStart"/>
+      <w:r>
+        <w:rPr>
+          <w:rStyle w:val="CodeHTML"/>
+          <w:rFonts w:ascii="Consolas" w:hAnsi="Consolas"/>
+          <w:color w:val="333333"/>
+          <w:sz w:val="18"/>
+          <w:szCs w:val="18"/>
+          <w:bdr w:val="none" w:sz="0" w:space="0" w:color="auto" w:frame="1"/>
+        </w:rPr>
+        <w:t>app.route</w:t>
+      </w:r>
+      <w:proofErr w:type="spellEnd"/>
+      <w:proofErr w:type="gramEnd"/>
+      <w:r>
+        <w:rPr>
+          <w:rStyle w:val="CodeHTML"/>
+          <w:rFonts w:ascii="Consolas" w:hAnsi="Consolas"/>
+          <w:color w:val="333333"/>
+          <w:sz w:val="18"/>
+          <w:szCs w:val="18"/>
+          <w:bdr w:val="none" w:sz="0" w:space="0" w:color="auto" w:frame="1"/>
+        </w:rPr>
+        <w:t>('/discussion/page/&lt;</w:t>
+      </w:r>
+      <w:proofErr w:type="spellStart"/>
+      <w:r>
+        <w:rPr>
+          <w:rStyle w:val="CodeHTML"/>
+          <w:rFonts w:ascii="Consolas" w:hAnsi="Consolas"/>
+          <w:color w:val="333333"/>
+          <w:sz w:val="18"/>
+          <w:szCs w:val="18"/>
+          <w:bdr w:val="none" w:sz="0" w:space="0" w:color="auto" w:frame="1"/>
+        </w:rPr>
+        <w:t>int:num_page</w:t>
+      </w:r>
+      <w:proofErr w:type="spellEnd"/>
+      <w:r>
+        <w:rPr>
+          <w:rStyle w:val="CodeHTML"/>
+          <w:rFonts w:ascii="Consolas" w:hAnsi="Consolas"/>
+          <w:color w:val="333333"/>
+          <w:sz w:val="18"/>
+          <w:szCs w:val="18"/>
+          <w:bdr w:val="none" w:sz="0" w:space="0" w:color="auto" w:frame="1"/>
+        </w:rPr>
+        <w:t>&gt;')</w:t>
+      </w:r>
+    </w:p>
+    <w:p>
+      <w:pPr>
+        <w:pStyle w:val="PrformatHTML"/>
+        <w:shd w:val="clear" w:color="auto" w:fill="F5F5F5"/>
+        <w:wordWrap w:val="0"/>
+        <w:spacing w:after="150" w:line="300" w:lineRule="atLeast"/>
+        <w:rPr>
+          <w:rStyle w:val="CodeHTML"/>
+          <w:rFonts w:ascii="Consolas" w:hAnsi="Consolas"/>
+          <w:color w:val="333333"/>
+          <w:sz w:val="18"/>
+          <w:szCs w:val="18"/>
+          <w:bdr w:val="none" w:sz="0" w:space="0" w:color="auto" w:frame="1"/>
+        </w:rPr>
+      </w:pPr>
+      <w:proofErr w:type="spellStart"/>
+      <w:proofErr w:type="gramStart"/>
+      <w:r>
+        <w:rPr>
+          <w:rStyle w:val="CodeHTML"/>
+          <w:rFonts w:ascii="Consolas" w:hAnsi="Consolas"/>
+          <w:color w:val="333333"/>
+          <w:sz w:val="18"/>
+          <w:szCs w:val="18"/>
+          <w:bdr w:val="none" w:sz="0" w:space="0" w:color="auto" w:frame="1"/>
+        </w:rPr>
+        <w:t>def</w:t>
+      </w:r>
+      <w:proofErr w:type="spellEnd"/>
+      <w:proofErr w:type="gramEnd"/>
+      <w:r>
+        <w:rPr>
+          <w:rStyle w:val="CodeHTML"/>
+          <w:rFonts w:ascii="Consolas" w:hAnsi="Consolas"/>
+          <w:color w:val="333333"/>
+          <w:sz w:val="18"/>
+          <w:szCs w:val="18"/>
+          <w:bdr w:val="none" w:sz="0" w:space="0" w:color="auto" w:frame="1"/>
+        </w:rPr>
+        <w:t xml:space="preserve"> </w:t>
+      </w:r>
+      <w:proofErr w:type="spellStart"/>
+      <w:r>
+        <w:rPr>
+          <w:rStyle w:val="CodeHTML"/>
+          <w:rFonts w:ascii="Consolas" w:hAnsi="Consolas"/>
+          <w:color w:val="333333"/>
+          <w:sz w:val="18"/>
+          <w:szCs w:val="18"/>
+          <w:bdr w:val="none" w:sz="0" w:space="0" w:color="auto" w:frame="1"/>
+        </w:rPr>
+        <w:t>mon_chat</w:t>
+      </w:r>
+      <w:proofErr w:type="spellEnd"/>
+      <w:r>
+        <w:rPr>
+          <w:rStyle w:val="CodeHTML"/>
+          <w:rFonts w:ascii="Consolas" w:hAnsi="Consolas"/>
+          <w:color w:val="333333"/>
+          <w:sz w:val="18"/>
+          <w:szCs w:val="18"/>
+          <w:bdr w:val="none" w:sz="0" w:space="0" w:color="auto" w:frame="1"/>
+        </w:rPr>
+        <w:t>(</w:t>
+      </w:r>
+      <w:proofErr w:type="spellStart"/>
+      <w:r>
+        <w:rPr>
+          <w:rStyle w:val="CodeHTML"/>
+          <w:rFonts w:ascii="Consolas" w:hAnsi="Consolas"/>
+          <w:color w:val="333333"/>
+          <w:sz w:val="18"/>
+          <w:szCs w:val="18"/>
+          <w:bdr w:val="none" w:sz="0" w:space="0" w:color="auto" w:frame="1"/>
+        </w:rPr>
+        <w:t>num_page</w:t>
+      </w:r>
+      <w:proofErr w:type="spellEnd"/>
+      <w:r>
+        <w:rPr>
+          <w:rStyle w:val="CodeHTML"/>
+          <w:rFonts w:ascii="Consolas" w:hAnsi="Consolas"/>
+          <w:color w:val="333333"/>
+          <w:sz w:val="18"/>
+          <w:szCs w:val="18"/>
+          <w:bdr w:val="none" w:sz="0" w:space="0" w:color="auto" w:frame="1"/>
+        </w:rPr>
+        <w:t xml:space="preserve"> = 1):</w:t>
+      </w:r>
+    </w:p>
+    <w:p>
+      <w:pPr>
+        <w:pStyle w:val="PrformatHTML"/>
+        <w:shd w:val="clear" w:color="auto" w:fill="F5F5F5"/>
+        <w:wordWrap w:val="0"/>
+        <w:spacing w:after="150" w:line="300" w:lineRule="atLeast"/>
+        <w:rPr>
+          <w:rStyle w:val="CodeHTML"/>
+          <w:rFonts w:ascii="Consolas" w:hAnsi="Consolas"/>
+          <w:color w:val="333333"/>
+          <w:sz w:val="18"/>
+          <w:szCs w:val="18"/>
+          <w:bdr w:val="none" w:sz="0" w:space="0" w:color="auto" w:frame="1"/>
+        </w:rPr>
+      </w:pPr>
+      <w:r>
+        <w:rPr>
+          <w:rStyle w:val="CodeHTML"/>
+          <w:rFonts w:ascii="Consolas" w:hAnsi="Consolas"/>
+          <w:color w:val="333333"/>
+          <w:sz w:val="18"/>
+          <w:szCs w:val="18"/>
+          <w:bdr w:val="none" w:sz="0" w:space="0" w:color="auto" w:frame="1"/>
+        </w:rPr>
+        <w:t xml:space="preserve">    </w:t>
+      </w:r>
+      <w:proofErr w:type="spellStart"/>
+      <w:proofErr w:type="gramStart"/>
+      <w:r>
+        <w:rPr>
+          <w:rStyle w:val="CodeHTML"/>
+          <w:rFonts w:ascii="Consolas" w:hAnsi="Consolas"/>
+          <w:color w:val="333333"/>
+          <w:sz w:val="18"/>
+          <w:szCs w:val="18"/>
+          <w:bdr w:val="none" w:sz="0" w:space="0" w:color="auto" w:frame="1"/>
+        </w:rPr>
+        <w:t>premier</w:t>
+      </w:r>
+      <w:proofErr w:type="gramEnd"/>
+      <w:r>
+        <w:rPr>
+          <w:rStyle w:val="CodeHTML"/>
+          <w:rFonts w:ascii="Consolas" w:hAnsi="Consolas"/>
+          <w:color w:val="333333"/>
+          <w:sz w:val="18"/>
+          <w:szCs w:val="18"/>
+          <w:bdr w:val="none" w:sz="0" w:space="0" w:color="auto" w:frame="1"/>
+        </w:rPr>
+        <w:t>_msg</w:t>
+      </w:r>
+      <w:proofErr w:type="spellEnd"/>
+      <w:r>
+        <w:rPr>
+          <w:rStyle w:val="CodeHTML"/>
+          <w:rFonts w:ascii="Consolas" w:hAnsi="Consolas"/>
+          <w:color w:val="333333"/>
+          <w:sz w:val="18"/>
+          <w:szCs w:val="18"/>
+          <w:bdr w:val="none" w:sz="0" w:space="0" w:color="auto" w:frame="1"/>
+        </w:rPr>
+        <w:t xml:space="preserve"> = 1 + 50 * (</w:t>
+      </w:r>
+      <w:proofErr w:type="spellStart"/>
+      <w:r>
+        <w:rPr>
+          <w:rStyle w:val="CodeHTML"/>
+          <w:rFonts w:ascii="Consolas" w:hAnsi="Consolas"/>
+          <w:color w:val="333333"/>
+          <w:sz w:val="18"/>
+          <w:szCs w:val="18"/>
+          <w:bdr w:val="none" w:sz="0" w:space="0" w:color="auto" w:frame="1"/>
+        </w:rPr>
+        <w:t>num_page</w:t>
+      </w:r>
+      <w:proofErr w:type="spellEnd"/>
+      <w:r>
+        <w:rPr>
+          <w:rStyle w:val="CodeHTML"/>
+          <w:rFonts w:ascii="Consolas" w:hAnsi="Consolas"/>
+          <w:color w:val="333333"/>
+          <w:sz w:val="18"/>
+          <w:szCs w:val="18"/>
+          <w:bdr w:val="none" w:sz="0" w:space="0" w:color="auto" w:frame="1"/>
+        </w:rPr>
+        <w:t xml:space="preserve"> - 1)</w:t>
+      </w:r>
+    </w:p>
+    <w:p>
+      <w:pPr>
+        <w:pStyle w:val="PrformatHTML"/>
+        <w:shd w:val="clear" w:color="auto" w:fill="F5F5F5"/>
+        <w:wordWrap w:val="0"/>
+        <w:spacing w:after="150" w:line="300" w:lineRule="atLeast"/>
+        <w:rPr>
+          <w:rStyle w:val="CodeHTML"/>
+          <w:rFonts w:ascii="Consolas" w:hAnsi="Consolas"/>
+          <w:color w:val="333333"/>
+          <w:sz w:val="18"/>
+          <w:szCs w:val="18"/>
+          <w:bdr w:val="none" w:sz="0" w:space="0" w:color="auto" w:frame="1"/>
+        </w:rPr>
+      </w:pPr>
+      <w:r>
+        <w:rPr>
+          <w:rStyle w:val="CodeHTML"/>
+          <w:rFonts w:ascii="Consolas" w:hAnsi="Consolas"/>
+          <w:color w:val="333333"/>
+          <w:sz w:val="18"/>
+          <w:szCs w:val="18"/>
+          <w:bdr w:val="none" w:sz="0" w:space="0" w:color="auto" w:frame="1"/>
+        </w:rPr>
+        <w:t xml:space="preserve">    </w:t>
+      </w:r>
+      <w:proofErr w:type="spellStart"/>
+      <w:proofErr w:type="gramStart"/>
+      <w:r>
+        <w:rPr>
+          <w:rStyle w:val="CodeHTML"/>
+          <w:rFonts w:ascii="Consolas" w:hAnsi="Consolas"/>
+          <w:color w:val="333333"/>
+          <w:sz w:val="18"/>
+          <w:szCs w:val="18"/>
+          <w:bdr w:val="none" w:sz="0" w:space="0" w:color="auto" w:frame="1"/>
+        </w:rPr>
+        <w:t>dernier</w:t>
+      </w:r>
+      <w:proofErr w:type="gramEnd"/>
+      <w:r>
+        <w:rPr>
+          <w:rStyle w:val="CodeHTML"/>
+          <w:rFonts w:ascii="Consolas" w:hAnsi="Consolas"/>
+          <w:color w:val="333333"/>
+          <w:sz w:val="18"/>
+          <w:szCs w:val="18"/>
+          <w:bdr w:val="none" w:sz="0" w:space="0" w:color="auto" w:frame="1"/>
+        </w:rPr>
+        <w:t>_msg</w:t>
+      </w:r>
+      <w:proofErr w:type="spellEnd"/>
+      <w:r>
+        <w:rPr>
+          <w:rStyle w:val="CodeHTML"/>
+          <w:rFonts w:ascii="Consolas" w:hAnsi="Consolas"/>
+          <w:color w:val="333333"/>
+          <w:sz w:val="18"/>
+          <w:szCs w:val="18"/>
+          <w:bdr w:val="none" w:sz="0" w:space="0" w:color="auto" w:frame="1"/>
+        </w:rPr>
+        <w:t xml:space="preserve"> = </w:t>
+      </w:r>
+      <w:proofErr w:type="spellStart"/>
+      <w:r>
+        <w:rPr>
+          <w:rStyle w:val="CodeHTML"/>
+          <w:rFonts w:ascii="Consolas" w:hAnsi="Consolas"/>
+          <w:color w:val="333333"/>
+          <w:sz w:val="18"/>
+          <w:szCs w:val="18"/>
+          <w:bdr w:val="none" w:sz="0" w:space="0" w:color="auto" w:frame="1"/>
+        </w:rPr>
+        <w:t>premier_msg</w:t>
+      </w:r>
+      <w:proofErr w:type="spellEnd"/>
+      <w:r>
+        <w:rPr>
+          <w:rStyle w:val="CodeHTML"/>
+          <w:rFonts w:ascii="Consolas" w:hAnsi="Consolas"/>
+          <w:color w:val="333333"/>
+          <w:sz w:val="18"/>
+          <w:szCs w:val="18"/>
+          <w:bdr w:val="none" w:sz="0" w:space="0" w:color="auto" w:frame="1"/>
+        </w:rPr>
+        <w:t xml:space="preserve"> + 50</w:t>
+      </w:r>
+    </w:p>
+    <w:p>
+      <w:pPr>
+        <w:pStyle w:val="PrformatHTML"/>
+        <w:shd w:val="clear" w:color="auto" w:fill="F5F5F5"/>
+        <w:wordWrap w:val="0"/>
+        <w:spacing w:after="150" w:line="300" w:lineRule="atLeast"/>
+        <w:rPr>
+          <w:rFonts w:ascii="Source Sans Pro" w:hAnsi="Source Sans Pro"/>
+          <w:color w:val="333333"/>
+        </w:rPr>
+      </w:pPr>
+      <w:r>
+        <w:rPr>
+          <w:rStyle w:val="CodeHTML"/>
+          <w:rFonts w:ascii="Consolas" w:hAnsi="Consolas"/>
+          <w:color w:val="333333"/>
+          <w:sz w:val="18"/>
+          <w:szCs w:val="18"/>
+          <w:bdr w:val="none" w:sz="0" w:space="0" w:color="auto" w:frame="1"/>
+        </w:rPr>
+        <w:t xml:space="preserve">    </w:t>
+      </w:r>
+      <w:proofErr w:type="gramStart"/>
+      <w:r>
+        <w:rPr>
+          <w:rStyle w:val="CodeHTML"/>
+          <w:rFonts w:ascii="Consolas" w:hAnsi="Consolas"/>
+          <w:color w:val="333333"/>
+          <w:sz w:val="18"/>
+          <w:szCs w:val="18"/>
+          <w:bdr w:val="none" w:sz="0" w:space="0" w:color="auto" w:frame="1"/>
+        </w:rPr>
+        <w:t>return</w:t>
+      </w:r>
+      <w:proofErr w:type="gramEnd"/>
+      <w:r>
+        <w:rPr>
+          <w:rStyle w:val="CodeHTML"/>
+          <w:rFonts w:ascii="Consolas" w:hAnsi="Consolas"/>
+          <w:color w:val="333333"/>
+          <w:sz w:val="18"/>
+          <w:szCs w:val="18"/>
+          <w:bdr w:val="none" w:sz="0" w:space="0" w:color="auto" w:frame="1"/>
+        </w:rPr>
+        <w:t xml:space="preserve"> 'affichage des messages {} à {}'.format(</w:t>
+      </w:r>
+      <w:proofErr w:type="spellStart"/>
+      <w:r>
+        <w:rPr>
+          <w:rStyle w:val="CodeHTML"/>
+          <w:rFonts w:ascii="Consolas" w:hAnsi="Consolas"/>
+          <w:color w:val="333333"/>
+          <w:sz w:val="18"/>
+          <w:szCs w:val="18"/>
+          <w:bdr w:val="none" w:sz="0" w:space="0" w:color="auto" w:frame="1"/>
+        </w:rPr>
+        <w:t>premier_msg</w:t>
+      </w:r>
+      <w:proofErr w:type="spellEnd"/>
+      <w:r>
+        <w:rPr>
+          <w:rStyle w:val="CodeHTML"/>
+          <w:rFonts w:ascii="Consolas" w:hAnsi="Consolas"/>
+          <w:color w:val="333333"/>
+          <w:sz w:val="18"/>
+          <w:szCs w:val="18"/>
+          <w:bdr w:val="none" w:sz="0" w:space="0" w:color="auto" w:frame="1"/>
+        </w:rPr>
+        <w:t xml:space="preserve">, </w:t>
+      </w:r>
+      <w:proofErr w:type="spellStart"/>
+      <w:r>
+        <w:rPr>
+          <w:rStyle w:val="CodeHTML"/>
+          <w:rFonts w:ascii="Consolas" w:hAnsi="Consolas"/>
+          <w:color w:val="333333"/>
+          <w:sz w:val="18"/>
+          <w:szCs w:val="18"/>
+          <w:bdr w:val="none" w:sz="0" w:space="0" w:color="auto" w:frame="1"/>
+        </w:rPr>
+        <w:t>dernier_msg</w:t>
+      </w:r>
+      <w:proofErr w:type="spellEnd"/>
+      <w:r>
+        <w:rPr>
+          <w:rStyle w:val="CodeHTML"/>
+          <w:rFonts w:ascii="Consolas" w:hAnsi="Consolas"/>
+          <w:color w:val="333333"/>
+          <w:sz w:val="18"/>
+          <w:szCs w:val="18"/>
+          <w:bdr w:val="none" w:sz="0" w:space="0" w:color="auto" w:frame="1"/>
+        </w:rPr>
+        <w:t>)</w:t>
+      </w:r>
+    </w:p>
+    <w:p>
+      <w:r>
+        <w:t xml:space="preserve">Cela rajoute une </w:t>
+      </w:r>
+      <w:r>
+        <w:rPr>
+          <w:b/>
+        </w:rPr>
+        <w:t>valeur par défaut du paramètre</w:t>
+      </w:r>
+      <w:r>
+        <w:t xml:space="preserve"> dans la vue.</w:t>
+      </w:r>
+    </w:p>
+    <w:p/>
+    <w:p>
+      <w:r>
+        <w:t xml:space="preserve">Jusqu’ici, on utilisait des </w:t>
+      </w:r>
+      <w:proofErr w:type="spellStart"/>
+      <w:r>
+        <w:t>mimetype</w:t>
+      </w:r>
+      <w:proofErr w:type="spellEnd"/>
+      <w:r>
+        <w:t xml:space="preserve"> (type de page) qui était du texte : le </w:t>
+      </w:r>
+      <w:proofErr w:type="spellStart"/>
+      <w:r>
+        <w:t>mimetype</w:t>
+      </w:r>
+      <w:proofErr w:type="spellEnd"/>
+      <w:r>
+        <w:t xml:space="preserve"> était donc </w:t>
+      </w:r>
+      <w:proofErr w:type="spellStart"/>
+      <w:r>
+        <w:t>text</w:t>
+      </w:r>
+      <w:proofErr w:type="spellEnd"/>
+      <w:r>
+        <w:t>/html</w:t>
+      </w:r>
+      <w:r>
+        <w:t xml:space="preserve">. Pour renvoyer une page qui affiche une image telle quelle, on utilise le module PIL (Python Image Library), qu’on peut installer via </w:t>
+      </w:r>
+      <w:proofErr w:type="spellStart"/>
+      <w:r>
+        <w:t>pip</w:t>
+      </w:r>
+      <w:proofErr w:type="spellEnd"/>
+      <w:r>
+        <w:t xml:space="preserve"> </w:t>
+      </w:r>
+      <w:proofErr w:type="spellStart"/>
+      <w:r>
+        <w:t>install</w:t>
+      </w:r>
+      <w:proofErr w:type="spellEnd"/>
+      <w:r>
+        <w:t xml:space="preserve"> PIL. Attention, PIL ne fonctionne pas mais on peut installer </w:t>
+      </w:r>
+      <w:proofErr w:type="spellStart"/>
+      <w:r>
+        <w:t>Pillow</w:t>
+      </w:r>
+      <w:proofErr w:type="spellEnd"/>
+      <w:r>
+        <w:t xml:space="preserve"> à la place. On </w:t>
+      </w:r>
+      <w:r>
+        <w:rPr>
+          <w:b/>
+        </w:rPr>
+        <w:t>importe Image</w:t>
+      </w:r>
+      <w:r>
+        <w:t xml:space="preserve"> de PIL ensuite.</w:t>
+      </w:r>
+    </w:p>
+    <w:p>
+      <w:r>
+        <w:t xml:space="preserve">Attention : fichier Python stocké dans </w:t>
+      </w:r>
+      <w:proofErr w:type="spellStart"/>
+      <w:r>
+        <w:t>PyCharm</w:t>
+      </w:r>
+      <w:proofErr w:type="spellEnd"/>
+      <w:r>
+        <w:t xml:space="preserve"> </w:t>
+      </w:r>
+      <w:proofErr w:type="spellStart"/>
+      <w:r>
+        <w:t>Projects</w:t>
+      </w:r>
+      <w:proofErr w:type="spellEnd"/>
+    </w:p>
+    <w:p>
+      <w:r>
+        <w:rPr>
+          <w:highlight w:val="yellow"/>
+        </w:rPr>
+        <w:t xml:space="preserve">Je saute la partie changer le </w:t>
+      </w:r>
+      <w:proofErr w:type="spellStart"/>
+      <w:r>
+        <w:rPr>
+          <w:highlight w:val="yellow"/>
+        </w:rPr>
+        <w:t>mimetype</w:t>
+      </w:r>
+      <w:proofErr w:type="spellEnd"/>
+      <w:r>
+        <w:rPr>
+          <w:highlight w:val="yellow"/>
+        </w:rPr>
+        <w:t xml:space="preserve"> car je n’arrive pas à importer correctement PIL</w:t>
+      </w:r>
+    </w:p>
+    <w:p>
+      <w:r>
+        <w:t>Passer direct à la partie : les redirections</w:t>
       </w:r>
       <w:bookmarkStart w:id="0" w:name="_GoBack"/>
       <w:bookmarkEnd w:id="0"/>
+    </w:p>
+    <w:p>
+      <w:r>
+        <w:t>(22h-00h)</w:t>
+      </w:r>
     </w:p>
     <w:sectPr>
       <w:pgSz w:w="11906" w:h="16838"/>
@@ -2406,6 +5017,67 @@
       <w:contextualSpacing/>
     </w:pPr>
   </w:style>
+  <w:style w:type="paragraph" w:styleId="PrformatHTML">
+    <w:name w:val="HTML Preformatted"/>
+    <w:basedOn w:val="Normal"/>
+    <w:link w:val="PrformatHTMLCar"/>
+    <w:uiPriority w:val="99"/>
+    <w:unhideWhenUsed/>
+    <w:rsid w:val="00F91B56"/>
+    <w:pPr>
+      <w:tabs>
+        <w:tab w:val="left" w:pos="916"/>
+        <w:tab w:val="left" w:pos="1832"/>
+        <w:tab w:val="left" w:pos="2748"/>
+        <w:tab w:val="left" w:pos="3664"/>
+        <w:tab w:val="left" w:pos="4580"/>
+        <w:tab w:val="left" w:pos="5496"/>
+        <w:tab w:val="left" w:pos="6412"/>
+        <w:tab w:val="left" w:pos="7328"/>
+        <w:tab w:val="left" w:pos="8244"/>
+        <w:tab w:val="left" w:pos="9160"/>
+        <w:tab w:val="left" w:pos="10076"/>
+        <w:tab w:val="left" w:pos="10992"/>
+        <w:tab w:val="left" w:pos="11908"/>
+        <w:tab w:val="left" w:pos="12824"/>
+        <w:tab w:val="left" w:pos="13740"/>
+        <w:tab w:val="left" w:pos="14656"/>
+      </w:tabs>
+      <w:spacing w:after="0" w:line="240" w:lineRule="auto"/>
+    </w:pPr>
+    <w:rPr>
+      <w:rFonts w:ascii="Courier New" w:eastAsia="Times New Roman" w:hAnsi="Courier New" w:cs="Courier New"/>
+      <w:sz w:val="20"/>
+      <w:szCs w:val="20"/>
+      <w:lang w:eastAsia="fr-FR"/>
+    </w:rPr>
+  </w:style>
+  <w:style w:type="character" w:customStyle="1" w:styleId="PrformatHTMLCar">
+    <w:name w:val="Préformaté HTML Car"/>
+    <w:basedOn w:val="Policepardfaut"/>
+    <w:link w:val="PrformatHTML"/>
+    <w:uiPriority w:val="99"/>
+    <w:rsid w:val="00F91B56"/>
+    <w:rPr>
+      <w:rFonts w:ascii="Courier New" w:eastAsia="Times New Roman" w:hAnsi="Courier New" w:cs="Courier New"/>
+      <w:sz w:val="20"/>
+      <w:szCs w:val="20"/>
+      <w:lang w:eastAsia="fr-FR"/>
+    </w:rPr>
+  </w:style>
+  <w:style w:type="character" w:styleId="CodeHTML">
+    <w:name w:val="HTML Code"/>
+    <w:basedOn w:val="Policepardfaut"/>
+    <w:uiPriority w:val="99"/>
+    <w:semiHidden/>
+    <w:unhideWhenUsed/>
+    <w:rsid w:val="00F91B56"/>
+    <w:rPr>
+      <w:rFonts w:ascii="Courier New" w:eastAsia="Times New Roman" w:hAnsi="Courier New" w:cs="Courier New"/>
+      <w:sz w:val="20"/>
+      <w:szCs w:val="20"/>
+    </w:rPr>
+  </w:style>
 </w:styles>
 </file>
 

</xml_diff>